<commit_message>
Fixed bug: ignored case of key
</commit_message>
<xml_diff>
--- a/IS_Assignment_1_Rana_Mahad_Ahmer_367679.docx
+++ b/IS_Assignment_1_Rana_Mahad_Ahmer_367679.docx
@@ -739,6 +739,13 @@
     </w:p>
     <w:sdt>
       <w:sdtPr>
+        <w:rPr>
+          <w:rFonts w:asciiTheme="minorHAnsi" w:eastAsiaTheme="minorHAnsi" w:hAnsiTheme="minorHAnsi" w:cstheme="minorBidi"/>
+          <w:color w:val="auto"/>
+          <w:sz w:val="22"/>
+          <w:szCs w:val="22"/>
+          <w:lang w:val="en-GB"/>
+        </w:rPr>
         <w:id w:val="-2078821305"/>
         <w:docPartObj>
           <w:docPartGallery w:val="Table of Contents"/>
@@ -747,14 +754,9 @@
       </w:sdtPr>
       <w:sdtEndPr>
         <w:rPr>
-          <w:rFonts w:asciiTheme="minorHAnsi" w:eastAsiaTheme="minorHAnsi" w:hAnsiTheme="minorHAnsi" w:cstheme="minorBidi"/>
           <w:b/>
           <w:bCs/>
           <w:noProof/>
-          <w:color w:val="auto"/>
-          <w:sz w:val="22"/>
-          <w:szCs w:val="22"/>
-          <w:lang w:val="en-GB"/>
         </w:rPr>
       </w:sdtEndPr>
       <w:sdtContent>
@@ -1865,8 +1867,9 @@
           <w:szCs w:val="32"/>
           <w:lang w:val="en-US"/>
         </w:rPr>
-        <w:t xml:space="preserve">: </w:t>
-      </w:r>
+        <w:t xml:space="preserve">: (Code in </w:t>
+      </w:r>
+      <w:proofErr w:type="spellStart"/>
       <w:r>
         <w:rPr>
           <w:rFonts w:ascii="Times New Roman" w:hAnsi="Times New Roman" w:cs="Times New Roman"/>
@@ -1876,9 +1879,9 @@
           <w:szCs w:val="32"/>
           <w:lang w:val="en-US"/>
         </w:rPr>
-        <w:t xml:space="preserve">(Code in </w:t>
-      </w:r>
-      <w:proofErr w:type="spellStart"/>
+        <w:t>Codr.rar</w:t>
+      </w:r>
+      <w:proofErr w:type="spellEnd"/>
       <w:r>
         <w:rPr>
           <w:rFonts w:ascii="Times New Roman" w:hAnsi="Times New Roman" w:cs="Times New Roman"/>
@@ -1888,41 +1891,7 @@
           <w:szCs w:val="32"/>
           <w:lang w:val="en-US"/>
         </w:rPr>
-        <w:t>Codr.rar</w:t>
-      </w:r>
-      <w:proofErr w:type="spellEnd"/>
-      <w:r>
-        <w:rPr>
-          <w:rFonts w:ascii="Times New Roman" w:hAnsi="Times New Roman" w:cs="Times New Roman"/>
-          <w:b/>
-          <w:bCs/>
-          <w:sz w:val="32"/>
-          <w:szCs w:val="32"/>
-          <w:lang w:val="en-US"/>
-        </w:rPr>
-        <w:t>/Task</w:t>
-      </w:r>
-      <w:r>
-        <w:rPr>
-          <w:rFonts w:ascii="Times New Roman" w:hAnsi="Times New Roman" w:cs="Times New Roman"/>
-          <w:b/>
-          <w:bCs/>
-          <w:sz w:val="32"/>
-          <w:szCs w:val="32"/>
-          <w:lang w:val="en-US"/>
-        </w:rPr>
-        <w:t>1</w:t>
-      </w:r>
-      <w:r>
-        <w:rPr>
-          <w:rFonts w:ascii="Times New Roman" w:hAnsi="Times New Roman" w:cs="Times New Roman"/>
-          <w:b/>
-          <w:bCs/>
-          <w:sz w:val="32"/>
-          <w:szCs w:val="32"/>
-          <w:lang w:val="en-US"/>
-        </w:rPr>
-        <w:t>/</w:t>
+        <w:t>/Task1/</w:t>
       </w:r>
       <w:r>
         <w:rPr>
@@ -3004,6 +2973,7 @@
       <w:r>
         <w:rPr>
           <w:rFonts w:ascii="Times New Roman" w:hAnsi="Times New Roman" w:cs="Times New Roman"/>
+          <w:noProof/>
           <w:lang w:val="en-US"/>
         </w:rPr>
         <w:drawing>
@@ -3183,7 +3153,7 @@
           <w:szCs w:val="32"/>
           <w:lang w:val="en-US"/>
         </w:rPr>
-        <w:t>Part (</w:t>
+        <w:t>Part (b)</w:t>
       </w:r>
       <w:r>
         <w:rPr>
@@ -3194,8 +3164,9 @@
           <w:szCs w:val="32"/>
           <w:lang w:val="en-US"/>
         </w:rPr>
-        <w:t>b</w:t>
-      </w:r>
+        <w:t xml:space="preserve">: (Code in </w:t>
+      </w:r>
+      <w:proofErr w:type="spellStart"/>
       <w:r>
         <w:rPr>
           <w:rFonts w:ascii="Times New Roman" w:hAnsi="Times New Roman" w:cs="Times New Roman"/>
@@ -3205,8 +3176,9 @@
           <w:szCs w:val="32"/>
           <w:lang w:val="en-US"/>
         </w:rPr>
-        <w:t>)</w:t>
-      </w:r>
+        <w:t>Codr.rar</w:t>
+      </w:r>
+      <w:proofErr w:type="spellEnd"/>
       <w:r>
         <w:rPr>
           <w:rFonts w:ascii="Times New Roman" w:hAnsi="Times New Roman" w:cs="Times New Roman"/>
@@ -3216,7 +3188,7 @@
           <w:szCs w:val="32"/>
           <w:lang w:val="en-US"/>
         </w:rPr>
-        <w:t xml:space="preserve">: </w:t>
+        <w:t>/Task1/</w:t>
       </w:r>
       <w:r>
         <w:rPr>
@@ -3227,9 +3199,8 @@
           <w:szCs w:val="32"/>
           <w:lang w:val="en-US"/>
         </w:rPr>
-        <w:t xml:space="preserve">(Code in </w:t>
-      </w:r>
-      <w:proofErr w:type="spellStart"/>
+        <w:t>Part</w:t>
+      </w:r>
       <w:r>
         <w:rPr>
           <w:rFonts w:ascii="Times New Roman" w:hAnsi="Times New Roman" w:cs="Times New Roman"/>
@@ -3239,9 +3210,8 @@
           <w:szCs w:val="32"/>
           <w:lang w:val="en-US"/>
         </w:rPr>
-        <w:t>Codr.rar</w:t>
-      </w:r>
-      <w:proofErr w:type="spellEnd"/>
+        <w:t>B</w:t>
+      </w:r>
       <w:r>
         <w:rPr>
           <w:rFonts w:ascii="Times New Roman" w:hAnsi="Times New Roman" w:cs="Times New Roman"/>
@@ -3251,7 +3221,7 @@
           <w:szCs w:val="32"/>
           <w:lang w:val="en-US"/>
         </w:rPr>
-        <w:t>/Task</w:t>
+        <w:t>_</w:t>
       </w:r>
       <w:r>
         <w:rPr>
@@ -3262,73 +3232,7 @@
           <w:szCs w:val="32"/>
           <w:lang w:val="en-US"/>
         </w:rPr>
-        <w:t>1</w:t>
-      </w:r>
-      <w:r>
-        <w:rPr>
-          <w:rFonts w:ascii="Times New Roman" w:hAnsi="Times New Roman" w:cs="Times New Roman"/>
-          <w:b/>
-          <w:bCs/>
-          <w:sz w:val="32"/>
-          <w:szCs w:val="32"/>
-          <w:lang w:val="en-US"/>
-        </w:rPr>
-        <w:t>/</w:t>
-      </w:r>
-      <w:r>
-        <w:rPr>
-          <w:rFonts w:ascii="Times New Roman" w:hAnsi="Times New Roman" w:cs="Times New Roman"/>
-          <w:b/>
-          <w:bCs/>
-          <w:sz w:val="32"/>
-          <w:szCs w:val="32"/>
-          <w:lang w:val="en-US"/>
-        </w:rPr>
-        <w:t>Part</w:t>
-      </w:r>
-      <w:r>
-        <w:rPr>
-          <w:rFonts w:ascii="Times New Roman" w:hAnsi="Times New Roman" w:cs="Times New Roman"/>
-          <w:b/>
-          <w:bCs/>
-          <w:sz w:val="32"/>
-          <w:szCs w:val="32"/>
-          <w:lang w:val="en-US"/>
-        </w:rPr>
-        <w:t>B</w:t>
-      </w:r>
-      <w:r>
-        <w:rPr>
-          <w:rFonts w:ascii="Times New Roman" w:hAnsi="Times New Roman" w:cs="Times New Roman"/>
-          <w:b/>
-          <w:bCs/>
-          <w:sz w:val="32"/>
-          <w:szCs w:val="32"/>
-          <w:lang w:val="en-US"/>
-        </w:rPr>
-        <w:t>_</w:t>
-      </w:r>
-      <w:r>
-        <w:rPr>
-          <w:rFonts w:ascii="Times New Roman" w:hAnsi="Times New Roman" w:cs="Times New Roman"/>
-          <w:b/>
-          <w:bCs/>
-          <w:sz w:val="32"/>
-          <w:szCs w:val="32"/>
-          <w:lang w:val="en-US"/>
-        </w:rPr>
-        <w:t>De</w:t>
-      </w:r>
-      <w:r>
-        <w:rPr>
-          <w:rFonts w:ascii="Times New Roman" w:hAnsi="Times New Roman" w:cs="Times New Roman"/>
-          <w:b/>
-          <w:bCs/>
-          <w:sz w:val="32"/>
-          <w:szCs w:val="32"/>
-          <w:lang w:val="en-US"/>
-        </w:rPr>
-        <w:t>cryption</w:t>
+        <w:t>Decryption</w:t>
       </w:r>
       <w:r>
         <w:rPr>
@@ -4363,6 +4267,7 @@
       <w:r>
         <w:rPr>
           <w:rFonts w:ascii="Times New Roman" w:hAnsi="Times New Roman" w:cs="Times New Roman"/>
+          <w:noProof/>
           <w:lang w:val="en-US"/>
         </w:rPr>
         <w:drawing>
@@ -4602,7 +4507,7 @@
           <w:lang w:val="en-US"/>
         </w:rPr>
         <w:lastRenderedPageBreak/>
-        <w:t>Part (</w:t>
+        <w:t>Part (c)</w:t>
       </w:r>
       <w:r>
         <w:rPr>
@@ -4613,40 +4518,7 @@
           <w:szCs w:val="32"/>
           <w:lang w:val="en-US"/>
         </w:rPr>
-        <w:t>c</w:t>
-      </w:r>
-      <w:r>
-        <w:rPr>
-          <w:rFonts w:ascii="Times New Roman" w:hAnsi="Times New Roman" w:cs="Times New Roman"/>
-          <w:b/>
-          <w:bCs/>
-          <w:sz w:val="32"/>
-          <w:szCs w:val="32"/>
-          <w:lang w:val="en-US"/>
-        </w:rPr>
-        <w:t>)</w:t>
-      </w:r>
-      <w:r>
-        <w:rPr>
-          <w:rFonts w:ascii="Times New Roman" w:hAnsi="Times New Roman" w:cs="Times New Roman"/>
-          <w:b/>
-          <w:bCs/>
-          <w:sz w:val="32"/>
-          <w:szCs w:val="32"/>
-          <w:lang w:val="en-US"/>
-        </w:rPr>
-        <w:t xml:space="preserve">: </w:t>
-      </w:r>
-      <w:r>
-        <w:rPr>
-          <w:rFonts w:ascii="Times New Roman" w:hAnsi="Times New Roman" w:cs="Times New Roman"/>
-          <w:b/>
-          <w:bCs/>
-          <w:sz w:val="32"/>
-          <w:szCs w:val="32"/>
-          <w:lang w:val="en-US"/>
-        </w:rPr>
-        <w:t>(Code</w:t>
+        <w:t>: (Code</w:t>
       </w:r>
       <w:r>
         <w:rPr>
@@ -6160,19 +6032,7 @@
               <w:rPr>
                 <w:rFonts w:ascii="Times New Roman" w:hAnsi="Times New Roman" w:cs="Times New Roman"/>
               </w:rPr>
-              <w:t xml:space="preserve">------------------CASE INSENSITIVE BIFID ENCRYPTION &amp; </w:t>
-            </w:r>
-            <w:r>
-              <w:rPr>
-                <w:rFonts w:ascii="Times New Roman" w:hAnsi="Times New Roman" w:cs="Times New Roman"/>
-              </w:rPr>
-              <w:t>DECRYTPTION----</w:t>
-            </w:r>
-            <w:r>
-              <w:rPr>
-                <w:rFonts w:ascii="Times New Roman" w:hAnsi="Times New Roman" w:cs="Times New Roman"/>
-              </w:rPr>
-              <w:t>------------------\n")</w:t>
+              <w:t>------------------CASE INSENSITIVE BIFID ENCRYPTION &amp; DECRYTPTION----------------------\n")</w:t>
             </w:r>
           </w:p>
           <w:p>
@@ -6490,6 +6350,7 @@
       <w:r>
         <w:rPr>
           <w:rFonts w:ascii="Times New Roman" w:hAnsi="Times New Roman" w:cs="Times New Roman"/>
+          <w:noProof/>
           <w:lang w:val="en-US"/>
         </w:rPr>
         <w:drawing>
@@ -6760,31 +6621,7 @@
           <w:lang w:val="en-US"/>
         </w:rPr>
         <w:lastRenderedPageBreak/>
-        <w:t xml:space="preserve">-Task </w:t>
-      </w:r>
-      <w:r>
-        <w:rPr>
-          <w:rFonts w:ascii="Times New Roman" w:hAnsi="Times New Roman" w:cs="Times New Roman"/>
-          <w:b/>
-          <w:bCs/>
-          <w:sz w:val="36"/>
-          <w:szCs w:val="36"/>
-          <w:u w:val="single"/>
-          <w:lang w:val="en-US"/>
-        </w:rPr>
-        <w:t>2</w:t>
-      </w:r>
-      <w:r>
-        <w:rPr>
-          <w:rFonts w:ascii="Times New Roman" w:hAnsi="Times New Roman" w:cs="Times New Roman"/>
-          <w:b/>
-          <w:bCs/>
-          <w:sz w:val="36"/>
-          <w:szCs w:val="36"/>
-          <w:u w:val="single"/>
-          <w:lang w:val="en-US"/>
-        </w:rPr>
-        <w:t>-</w:t>
+        <w:t>-Task 2-</w:t>
       </w:r>
       <w:bookmarkEnd w:id="6"/>
     </w:p>
@@ -6818,7 +6655,7 @@
           <w:szCs w:val="32"/>
           <w:lang w:val="en-US"/>
         </w:rPr>
-        <w:t>Part (</w:t>
+        <w:t>Part (a)</w:t>
       </w:r>
       <w:r>
         <w:rPr>
@@ -6829,8 +6666,9 @@
           <w:szCs w:val="32"/>
           <w:lang w:val="en-US"/>
         </w:rPr>
-        <w:t>a</w:t>
-      </w:r>
+        <w:t xml:space="preserve">: (Code in </w:t>
+      </w:r>
+      <w:proofErr w:type="spellStart"/>
       <w:r>
         <w:rPr>
           <w:rFonts w:ascii="Times New Roman" w:hAnsi="Times New Roman" w:cs="Times New Roman"/>
@@ -6840,8 +6678,9 @@
           <w:szCs w:val="32"/>
           <w:lang w:val="en-US"/>
         </w:rPr>
-        <w:t>)</w:t>
-      </w:r>
+        <w:t>Codr.rar</w:t>
+      </w:r>
+      <w:proofErr w:type="spellEnd"/>
       <w:r>
         <w:rPr>
           <w:rFonts w:ascii="Times New Roman" w:hAnsi="Times New Roman" w:cs="Times New Roman"/>
@@ -6851,7 +6690,7 @@
           <w:szCs w:val="32"/>
           <w:lang w:val="en-US"/>
         </w:rPr>
-        <w:t xml:space="preserve">: </w:t>
+        <w:t>/Task2/</w:t>
       </w:r>
       <w:r>
         <w:rPr>
@@ -6862,9 +6701,8 @@
           <w:szCs w:val="32"/>
           <w:lang w:val="en-US"/>
         </w:rPr>
-        <w:t xml:space="preserve">(Code in </w:t>
-      </w:r>
-      <w:proofErr w:type="spellStart"/>
+        <w:t>Part</w:t>
+      </w:r>
       <w:r>
         <w:rPr>
           <w:rFonts w:ascii="Times New Roman" w:hAnsi="Times New Roman" w:cs="Times New Roman"/>
@@ -6874,9 +6712,8 @@
           <w:szCs w:val="32"/>
           <w:lang w:val="en-US"/>
         </w:rPr>
-        <w:t>Codr.rar</w:t>
-      </w:r>
-      <w:proofErr w:type="spellEnd"/>
+        <w:t>A</w:t>
+      </w:r>
       <w:r>
         <w:rPr>
           <w:rFonts w:ascii="Times New Roman" w:hAnsi="Times New Roman" w:cs="Times New Roman"/>
@@ -6886,7 +6723,7 @@
           <w:szCs w:val="32"/>
           <w:lang w:val="en-US"/>
         </w:rPr>
-        <w:t>/Task2/</w:t>
+        <w:t>_</w:t>
       </w:r>
       <w:r>
         <w:rPr>
@@ -6897,7 +6734,7 @@
           <w:szCs w:val="32"/>
           <w:lang w:val="en-US"/>
         </w:rPr>
-        <w:t>Part</w:t>
+        <w:t>Encryption</w:t>
       </w:r>
       <w:r>
         <w:rPr>
@@ -6908,7 +6745,7 @@
           <w:szCs w:val="32"/>
           <w:lang w:val="en-US"/>
         </w:rPr>
-        <w:t>A</w:t>
+        <w:t>.py</w:t>
       </w:r>
       <w:r>
         <w:rPr>
@@ -6919,50 +6756,6 @@
           <w:szCs w:val="32"/>
           <w:lang w:val="en-US"/>
         </w:rPr>
-        <w:t>_</w:t>
-      </w:r>
-      <w:r>
-        <w:rPr>
-          <w:rFonts w:ascii="Times New Roman" w:hAnsi="Times New Roman" w:cs="Times New Roman"/>
-          <w:b/>
-          <w:bCs/>
-          <w:sz w:val="32"/>
-          <w:szCs w:val="32"/>
-          <w:lang w:val="en-US"/>
-        </w:rPr>
-        <w:t>En</w:t>
-      </w:r>
-      <w:r>
-        <w:rPr>
-          <w:rFonts w:ascii="Times New Roman" w:hAnsi="Times New Roman" w:cs="Times New Roman"/>
-          <w:b/>
-          <w:bCs/>
-          <w:sz w:val="32"/>
-          <w:szCs w:val="32"/>
-          <w:lang w:val="en-US"/>
-        </w:rPr>
-        <w:t>cryption</w:t>
-      </w:r>
-      <w:r>
-        <w:rPr>
-          <w:rFonts w:ascii="Times New Roman" w:hAnsi="Times New Roman" w:cs="Times New Roman"/>
-          <w:b/>
-          <w:bCs/>
-          <w:sz w:val="32"/>
-          <w:szCs w:val="32"/>
-          <w:lang w:val="en-US"/>
-        </w:rPr>
-        <w:t>.py</w:t>
-      </w:r>
-      <w:r>
-        <w:rPr>
-          <w:rFonts w:ascii="Times New Roman" w:hAnsi="Times New Roman" w:cs="Times New Roman"/>
-          <w:b/>
-          <w:bCs/>
-          <w:sz w:val="32"/>
-          <w:szCs w:val="32"/>
-          <w:lang w:val="en-US"/>
-        </w:rPr>
         <w:t>)</w:t>
       </w:r>
       <w:bookmarkEnd w:id="7"/>
@@ -7030,25 +6823,7 @@
           <w:szCs w:val="24"/>
           <w:lang w:val="en-US"/>
         </w:rPr>
-        <w:t xml:space="preserve"> </w:t>
-      </w:r>
-      <w:r>
-        <w:rPr>
-          <w:rFonts w:ascii="Times New Roman" w:hAnsi="Times New Roman" w:cs="Times New Roman"/>
-          <w:sz w:val="24"/>
-          <w:szCs w:val="24"/>
-          <w:lang w:val="en-US"/>
-        </w:rPr>
-        <w:t>using the keyword "SECURITY"</w:t>
-      </w:r>
-      <w:r>
-        <w:rPr>
-          <w:rFonts w:ascii="Times New Roman" w:hAnsi="Times New Roman" w:cs="Times New Roman"/>
-          <w:sz w:val="24"/>
-          <w:szCs w:val="24"/>
-          <w:lang w:val="en-US"/>
-        </w:rPr>
-        <w:t>.</w:t>
+        <w:t xml:space="preserve"> using the keyword "SECURITY".</w:t>
       </w:r>
     </w:p>
     <w:p>
@@ -7488,65 +7263,7 @@
               <w:rPr>
                 <w:rFonts w:ascii="Times New Roman" w:hAnsi="Times New Roman" w:cs="Times New Roman"/>
               </w:rPr>
-              <w:t xml:space="preserve">        </w:t>
-            </w:r>
-            <w:proofErr w:type="spellStart"/>
-            <w:r>
-              <w:rPr>
-                <w:rFonts w:ascii="Times New Roman" w:hAnsi="Times New Roman" w:cs="Times New Roman"/>
-              </w:rPr>
-              <w:t>elif</w:t>
-            </w:r>
-            <w:proofErr w:type="spellEnd"/>
-            <w:r>
-              <w:rPr>
-                <w:rFonts w:ascii="Times New Roman" w:hAnsi="Times New Roman" w:cs="Times New Roman"/>
-              </w:rPr>
-              <w:t xml:space="preserve"> </w:t>
-            </w:r>
-            <w:proofErr w:type="spellStart"/>
-            <w:r>
-              <w:rPr>
-                <w:rFonts w:ascii="Times New Roman" w:hAnsi="Times New Roman" w:cs="Times New Roman"/>
-              </w:rPr>
-              <w:t>plain_text</w:t>
-            </w:r>
-            <w:proofErr w:type="spellEnd"/>
-            <w:r>
-              <w:rPr>
-                <w:rFonts w:ascii="Times New Roman" w:hAnsi="Times New Roman" w:cs="Times New Roman"/>
-              </w:rPr>
-              <w:t>[</w:t>
-            </w:r>
-            <w:proofErr w:type="spellStart"/>
-            <w:r>
-              <w:rPr>
-                <w:rFonts w:ascii="Times New Roman" w:hAnsi="Times New Roman" w:cs="Times New Roman"/>
-              </w:rPr>
-              <w:t>i</w:t>
-            </w:r>
-            <w:proofErr w:type="spellEnd"/>
-            <w:proofErr w:type="gramStart"/>
-            <w:r>
-              <w:rPr>
-                <w:rFonts w:ascii="Times New Roman" w:hAnsi="Times New Roman" w:cs="Times New Roman"/>
-              </w:rPr>
-              <w:t>].</w:t>
-            </w:r>
-            <w:proofErr w:type="spellStart"/>
-            <w:r>
-              <w:rPr>
-                <w:rFonts w:ascii="Times New Roman" w:hAnsi="Times New Roman" w:cs="Times New Roman"/>
-              </w:rPr>
-              <w:t>islower</w:t>
-            </w:r>
-            <w:proofErr w:type="spellEnd"/>
-            <w:proofErr w:type="gramEnd"/>
-            <w:r>
-              <w:rPr>
-                <w:rFonts w:ascii="Times New Roman" w:hAnsi="Times New Roman" w:cs="Times New Roman"/>
-              </w:rPr>
-              <w:t>():</w:t>
+              <w:t xml:space="preserve">        else:</w:t>
             </w:r>
           </w:p>
           <w:p>
@@ -7566,14 +7283,14 @@
               <w:rPr>
                 <w:rFonts w:ascii="Times New Roman" w:hAnsi="Times New Roman" w:cs="Times New Roman"/>
               </w:rPr>
-              <w:t>letter_shift</w:t>
-            </w:r>
-            <w:proofErr w:type="spellEnd"/>
-            <w:r>
-              <w:rPr>
-                <w:rFonts w:ascii="Times New Roman" w:hAnsi="Times New Roman" w:cs="Times New Roman"/>
-              </w:rPr>
-              <w:t xml:space="preserve"> = (</w:t>
+              <w:t>char_base</w:t>
+            </w:r>
+            <w:proofErr w:type="spellEnd"/>
+            <w:r>
+              <w:rPr>
+                <w:rFonts w:ascii="Times New Roman" w:hAnsi="Times New Roman" w:cs="Times New Roman"/>
+              </w:rPr>
+              <w:t xml:space="preserve"> = </w:t>
             </w:r>
             <w:proofErr w:type="spellStart"/>
             <w:r>
@@ -7587,7 +7304,7 @@
               <w:rPr>
                 <w:rFonts w:ascii="Times New Roman" w:hAnsi="Times New Roman" w:cs="Times New Roman"/>
               </w:rPr>
-              <w:t>(</w:t>
+              <w:t xml:space="preserve">('a') if </w:t>
             </w:r>
             <w:proofErr w:type="spellStart"/>
             <w:r>
@@ -7611,11 +7328,27 @@
               <w:t>i</w:t>
             </w:r>
             <w:proofErr w:type="spellEnd"/>
-            <w:r>
-              <w:rPr>
-                <w:rFonts w:ascii="Times New Roman" w:hAnsi="Times New Roman" w:cs="Times New Roman"/>
-              </w:rPr>
-              <w:t xml:space="preserve">]) - </w:t>
+            <w:proofErr w:type="gramStart"/>
+            <w:r>
+              <w:rPr>
+                <w:rFonts w:ascii="Times New Roman" w:hAnsi="Times New Roman" w:cs="Times New Roman"/>
+              </w:rPr>
+              <w:t>].</w:t>
+            </w:r>
+            <w:proofErr w:type="spellStart"/>
+            <w:r>
+              <w:rPr>
+                <w:rFonts w:ascii="Times New Roman" w:hAnsi="Times New Roman" w:cs="Times New Roman"/>
+              </w:rPr>
+              <w:t>islower</w:t>
+            </w:r>
+            <w:proofErr w:type="spellEnd"/>
+            <w:proofErr w:type="gramEnd"/>
+            <w:r>
+              <w:rPr>
+                <w:rFonts w:ascii="Times New Roman" w:hAnsi="Times New Roman" w:cs="Times New Roman"/>
+              </w:rPr>
+              <w:t xml:space="preserve">() else </w:t>
             </w:r>
             <w:proofErr w:type="spellStart"/>
             <w:r>
@@ -7629,63 +7362,7 @@
               <w:rPr>
                 <w:rFonts w:ascii="Times New Roman" w:hAnsi="Times New Roman" w:cs="Times New Roman"/>
               </w:rPr>
-              <w:t xml:space="preserve">('a') + </w:t>
-            </w:r>
-            <w:proofErr w:type="spellStart"/>
-            <w:r>
-              <w:rPr>
-                <w:rFonts w:ascii="Times New Roman" w:hAnsi="Times New Roman" w:cs="Times New Roman"/>
-              </w:rPr>
-              <w:t>ord</w:t>
-            </w:r>
-            <w:proofErr w:type="spellEnd"/>
-            <w:r>
-              <w:rPr>
-                <w:rFonts w:ascii="Times New Roman" w:hAnsi="Times New Roman" w:cs="Times New Roman"/>
-              </w:rPr>
-              <w:t>(</w:t>
-            </w:r>
-            <w:proofErr w:type="spellStart"/>
-            <w:r>
-              <w:rPr>
-                <w:rFonts w:ascii="Times New Roman" w:hAnsi="Times New Roman" w:cs="Times New Roman"/>
-              </w:rPr>
-              <w:t>keyword_repeated</w:t>
-            </w:r>
-            <w:proofErr w:type="spellEnd"/>
-            <w:r>
-              <w:rPr>
-                <w:rFonts w:ascii="Times New Roman" w:hAnsi="Times New Roman" w:cs="Times New Roman"/>
-              </w:rPr>
-              <w:t>[</w:t>
-            </w:r>
-            <w:proofErr w:type="spellStart"/>
-            <w:r>
-              <w:rPr>
-                <w:rFonts w:ascii="Times New Roman" w:hAnsi="Times New Roman" w:cs="Times New Roman"/>
-              </w:rPr>
-              <w:t>i</w:t>
-            </w:r>
-            <w:proofErr w:type="spellEnd"/>
-            <w:r>
-              <w:rPr>
-                <w:rFonts w:ascii="Times New Roman" w:hAnsi="Times New Roman" w:cs="Times New Roman"/>
-              </w:rPr>
-              <w:t xml:space="preserve">]) - </w:t>
-            </w:r>
-            <w:proofErr w:type="spellStart"/>
-            <w:r>
-              <w:rPr>
-                <w:rFonts w:ascii="Times New Roman" w:hAnsi="Times New Roman" w:cs="Times New Roman"/>
-              </w:rPr>
-              <w:t>ord</w:t>
-            </w:r>
-            <w:proofErr w:type="spellEnd"/>
-            <w:r>
-              <w:rPr>
-                <w:rFonts w:ascii="Times New Roman" w:hAnsi="Times New Roman" w:cs="Times New Roman"/>
-              </w:rPr>
-              <w:t>('a')) % 26</w:t>
+              <w:t>('A')</w:t>
             </w:r>
           </w:p>
           <w:p>
@@ -7705,42 +7382,72 @@
               <w:rPr>
                 <w:rFonts w:ascii="Times New Roman" w:hAnsi="Times New Roman" w:cs="Times New Roman"/>
               </w:rPr>
-              <w:t>cipher_text</w:t>
-            </w:r>
-            <w:proofErr w:type="spellEnd"/>
-            <w:r>
-              <w:rPr>
-                <w:rFonts w:ascii="Times New Roman" w:hAnsi="Times New Roman" w:cs="Times New Roman"/>
-              </w:rPr>
-              <w:t xml:space="preserve"> += </w:t>
-            </w:r>
+              <w:t>key_base</w:t>
+            </w:r>
+            <w:proofErr w:type="spellEnd"/>
+            <w:r>
+              <w:rPr>
+                <w:rFonts w:ascii="Times New Roman" w:hAnsi="Times New Roman" w:cs="Times New Roman"/>
+              </w:rPr>
+              <w:t xml:space="preserve"> = </w:t>
+            </w:r>
+            <w:proofErr w:type="spellStart"/>
+            <w:r>
+              <w:rPr>
+                <w:rFonts w:ascii="Times New Roman" w:hAnsi="Times New Roman" w:cs="Times New Roman"/>
+              </w:rPr>
+              <w:t>ord</w:t>
+            </w:r>
+            <w:proofErr w:type="spellEnd"/>
+            <w:r>
+              <w:rPr>
+                <w:rFonts w:ascii="Times New Roman" w:hAnsi="Times New Roman" w:cs="Times New Roman"/>
+              </w:rPr>
+              <w:t xml:space="preserve">('a') if </w:t>
+            </w:r>
+            <w:proofErr w:type="spellStart"/>
+            <w:r>
+              <w:rPr>
+                <w:rFonts w:ascii="Times New Roman" w:hAnsi="Times New Roman" w:cs="Times New Roman"/>
+              </w:rPr>
+              <w:t>keyword_repeated</w:t>
+            </w:r>
+            <w:proofErr w:type="spellEnd"/>
+            <w:r>
+              <w:rPr>
+                <w:rFonts w:ascii="Times New Roman" w:hAnsi="Times New Roman" w:cs="Times New Roman"/>
+              </w:rPr>
+              <w:t>[</w:t>
+            </w:r>
+            <w:proofErr w:type="spellStart"/>
+            <w:r>
+              <w:rPr>
+                <w:rFonts w:ascii="Times New Roman" w:hAnsi="Times New Roman" w:cs="Times New Roman"/>
+              </w:rPr>
+              <w:t>i</w:t>
+            </w:r>
+            <w:proofErr w:type="spellEnd"/>
             <w:proofErr w:type="gramStart"/>
             <w:r>
               <w:rPr>
                 <w:rFonts w:ascii="Times New Roman" w:hAnsi="Times New Roman" w:cs="Times New Roman"/>
               </w:rPr>
-              <w:t>str(</w:t>
-            </w:r>
+              <w:t>].</w:t>
+            </w:r>
+            <w:proofErr w:type="spellStart"/>
+            <w:r>
+              <w:rPr>
+                <w:rFonts w:ascii="Times New Roman" w:hAnsi="Times New Roman" w:cs="Times New Roman"/>
+              </w:rPr>
+              <w:t>islower</w:t>
+            </w:r>
+            <w:proofErr w:type="spellEnd"/>
             <w:proofErr w:type="gramEnd"/>
             <w:r>
               <w:rPr>
                 <w:rFonts w:ascii="Times New Roman" w:hAnsi="Times New Roman" w:cs="Times New Roman"/>
               </w:rPr>
-              <w:t>chr(</w:t>
-            </w:r>
-            <w:proofErr w:type="spellStart"/>
-            <w:r>
-              <w:rPr>
-                <w:rFonts w:ascii="Times New Roman" w:hAnsi="Times New Roman" w:cs="Times New Roman"/>
-              </w:rPr>
-              <w:t>letter_shift</w:t>
-            </w:r>
-            <w:proofErr w:type="spellEnd"/>
-            <w:r>
-              <w:rPr>
-                <w:rFonts w:ascii="Times New Roman" w:hAnsi="Times New Roman" w:cs="Times New Roman"/>
-              </w:rPr>
-              <w:t xml:space="preserve"> + </w:t>
+              <w:t xml:space="preserve">() else </w:t>
             </w:r>
             <w:proofErr w:type="spellStart"/>
             <w:r>
@@ -7754,7 +7461,7 @@
               <w:rPr>
                 <w:rFonts w:ascii="Times New Roman" w:hAnsi="Times New Roman" w:cs="Times New Roman"/>
               </w:rPr>
-              <w:t>('a')))</w:t>
+              <w:t>('A')</w:t>
             </w:r>
           </w:p>
           <w:p>
@@ -7767,21 +7474,35 @@
               <w:rPr>
                 <w:rFonts w:ascii="Times New Roman" w:hAnsi="Times New Roman" w:cs="Times New Roman"/>
               </w:rPr>
-              <w:t xml:space="preserve">        </w:t>
-            </w:r>
-            <w:proofErr w:type="spellStart"/>
-            <w:r>
-              <w:rPr>
-                <w:rFonts w:ascii="Times New Roman" w:hAnsi="Times New Roman" w:cs="Times New Roman"/>
-              </w:rPr>
-              <w:t>elif</w:t>
-            </w:r>
-            <w:proofErr w:type="spellEnd"/>
-            <w:r>
-              <w:rPr>
-                <w:rFonts w:ascii="Times New Roman" w:hAnsi="Times New Roman" w:cs="Times New Roman"/>
-              </w:rPr>
-              <w:t xml:space="preserve"> </w:t>
+              <w:t xml:space="preserve">            </w:t>
+            </w:r>
+            <w:proofErr w:type="spellStart"/>
+            <w:r>
+              <w:rPr>
+                <w:rFonts w:ascii="Times New Roman" w:hAnsi="Times New Roman" w:cs="Times New Roman"/>
+              </w:rPr>
+              <w:t>letter_shift</w:t>
+            </w:r>
+            <w:proofErr w:type="spellEnd"/>
+            <w:r>
+              <w:rPr>
+                <w:rFonts w:ascii="Times New Roman" w:hAnsi="Times New Roman" w:cs="Times New Roman"/>
+              </w:rPr>
+              <w:t xml:space="preserve"> = (</w:t>
+            </w:r>
+            <w:proofErr w:type="spellStart"/>
+            <w:r>
+              <w:rPr>
+                <w:rFonts w:ascii="Times New Roman" w:hAnsi="Times New Roman" w:cs="Times New Roman"/>
+              </w:rPr>
+              <w:t>ord</w:t>
+            </w:r>
+            <w:proofErr w:type="spellEnd"/>
+            <w:r>
+              <w:rPr>
+                <w:rFonts w:ascii="Times New Roman" w:hAnsi="Times New Roman" w:cs="Times New Roman"/>
+              </w:rPr>
+              <w:t>(</w:t>
             </w:r>
             <w:proofErr w:type="spellStart"/>
             <w:r>
@@ -7805,27 +7526,81 @@
               <w:t>i</w:t>
             </w:r>
             <w:proofErr w:type="spellEnd"/>
-            <w:proofErr w:type="gramStart"/>
-            <w:r>
-              <w:rPr>
-                <w:rFonts w:ascii="Times New Roman" w:hAnsi="Times New Roman" w:cs="Times New Roman"/>
-              </w:rPr>
-              <w:t>].</w:t>
-            </w:r>
-            <w:proofErr w:type="spellStart"/>
-            <w:r>
-              <w:rPr>
-                <w:rFonts w:ascii="Times New Roman" w:hAnsi="Times New Roman" w:cs="Times New Roman"/>
-              </w:rPr>
-              <w:t>isupper</w:t>
-            </w:r>
-            <w:proofErr w:type="spellEnd"/>
-            <w:proofErr w:type="gramEnd"/>
-            <w:r>
-              <w:rPr>
-                <w:rFonts w:ascii="Times New Roman" w:hAnsi="Times New Roman" w:cs="Times New Roman"/>
-              </w:rPr>
-              <w:t>():</w:t>
+            <w:r>
+              <w:rPr>
+                <w:rFonts w:ascii="Times New Roman" w:hAnsi="Times New Roman" w:cs="Times New Roman"/>
+              </w:rPr>
+              <w:t xml:space="preserve">]) - </w:t>
+            </w:r>
+            <w:proofErr w:type="spellStart"/>
+            <w:r>
+              <w:rPr>
+                <w:rFonts w:ascii="Times New Roman" w:hAnsi="Times New Roman" w:cs="Times New Roman"/>
+              </w:rPr>
+              <w:t>char_base</w:t>
+            </w:r>
+            <w:proofErr w:type="spellEnd"/>
+            <w:r>
+              <w:rPr>
+                <w:rFonts w:ascii="Times New Roman" w:hAnsi="Times New Roman" w:cs="Times New Roman"/>
+              </w:rPr>
+              <w:t xml:space="preserve"> + </w:t>
+            </w:r>
+            <w:proofErr w:type="spellStart"/>
+            <w:r>
+              <w:rPr>
+                <w:rFonts w:ascii="Times New Roman" w:hAnsi="Times New Roman" w:cs="Times New Roman"/>
+              </w:rPr>
+              <w:t>ord</w:t>
+            </w:r>
+            <w:proofErr w:type="spellEnd"/>
+            <w:r>
+              <w:rPr>
+                <w:rFonts w:ascii="Times New Roman" w:hAnsi="Times New Roman" w:cs="Times New Roman"/>
+              </w:rPr>
+              <w:t>(</w:t>
+            </w:r>
+            <w:proofErr w:type="spellStart"/>
+            <w:r>
+              <w:rPr>
+                <w:rFonts w:ascii="Times New Roman" w:hAnsi="Times New Roman" w:cs="Times New Roman"/>
+              </w:rPr>
+              <w:t>keyword_repeated</w:t>
+            </w:r>
+            <w:proofErr w:type="spellEnd"/>
+            <w:r>
+              <w:rPr>
+                <w:rFonts w:ascii="Times New Roman" w:hAnsi="Times New Roman" w:cs="Times New Roman"/>
+              </w:rPr>
+              <w:t>[</w:t>
+            </w:r>
+            <w:proofErr w:type="spellStart"/>
+            <w:r>
+              <w:rPr>
+                <w:rFonts w:ascii="Times New Roman" w:hAnsi="Times New Roman" w:cs="Times New Roman"/>
+              </w:rPr>
+              <w:t>i</w:t>
+            </w:r>
+            <w:proofErr w:type="spellEnd"/>
+            <w:r>
+              <w:rPr>
+                <w:rFonts w:ascii="Times New Roman" w:hAnsi="Times New Roman" w:cs="Times New Roman"/>
+              </w:rPr>
+              <w:t xml:space="preserve">]) - </w:t>
+            </w:r>
+            <w:proofErr w:type="spellStart"/>
+            <w:r>
+              <w:rPr>
+                <w:rFonts w:ascii="Times New Roman" w:hAnsi="Times New Roman" w:cs="Times New Roman"/>
+              </w:rPr>
+              <w:t>key_base</w:t>
+            </w:r>
+            <w:proofErr w:type="spellEnd"/>
+            <w:r>
+              <w:rPr>
+                <w:rFonts w:ascii="Times New Roman" w:hAnsi="Times New Roman" w:cs="Times New Roman"/>
+              </w:rPr>
+              <w:t>) % 26</w:t>
             </w:r>
           </w:p>
           <w:p>
@@ -7845,6 +7620,34 @@
               <w:rPr>
                 <w:rFonts w:ascii="Times New Roman" w:hAnsi="Times New Roman" w:cs="Times New Roman"/>
               </w:rPr>
+              <w:t>cipher_text</w:t>
+            </w:r>
+            <w:proofErr w:type="spellEnd"/>
+            <w:r>
+              <w:rPr>
+                <w:rFonts w:ascii="Times New Roman" w:hAnsi="Times New Roman" w:cs="Times New Roman"/>
+              </w:rPr>
+              <w:t xml:space="preserve"> += </w:t>
+            </w:r>
+            <w:proofErr w:type="gramStart"/>
+            <w:r>
+              <w:rPr>
+                <w:rFonts w:ascii="Times New Roman" w:hAnsi="Times New Roman" w:cs="Times New Roman"/>
+              </w:rPr>
+              <w:t>str(</w:t>
+            </w:r>
+            <w:proofErr w:type="gramEnd"/>
+            <w:r>
+              <w:rPr>
+                <w:rFonts w:ascii="Times New Roman" w:hAnsi="Times New Roman" w:cs="Times New Roman"/>
+              </w:rPr>
+              <w:t>chr(</w:t>
+            </w:r>
+            <w:proofErr w:type="spellStart"/>
+            <w:r>
+              <w:rPr>
+                <w:rFonts w:ascii="Times New Roman" w:hAnsi="Times New Roman" w:cs="Times New Roman"/>
+              </w:rPr>
               <w:t>letter_shift</w:t>
             </w:r>
             <w:proofErr w:type="spellEnd"/>
@@ -7852,173 +7655,6 @@
               <w:rPr>
                 <w:rFonts w:ascii="Times New Roman" w:hAnsi="Times New Roman" w:cs="Times New Roman"/>
               </w:rPr>
-              <w:t xml:space="preserve"> = (</w:t>
-            </w:r>
-            <w:proofErr w:type="spellStart"/>
-            <w:r>
-              <w:rPr>
-                <w:rFonts w:ascii="Times New Roman" w:hAnsi="Times New Roman" w:cs="Times New Roman"/>
-              </w:rPr>
-              <w:t>ord</w:t>
-            </w:r>
-            <w:proofErr w:type="spellEnd"/>
-            <w:r>
-              <w:rPr>
-                <w:rFonts w:ascii="Times New Roman" w:hAnsi="Times New Roman" w:cs="Times New Roman"/>
-              </w:rPr>
-              <w:t>(</w:t>
-            </w:r>
-            <w:proofErr w:type="spellStart"/>
-            <w:r>
-              <w:rPr>
-                <w:rFonts w:ascii="Times New Roman" w:hAnsi="Times New Roman" w:cs="Times New Roman"/>
-              </w:rPr>
-              <w:t>plain_text</w:t>
-            </w:r>
-            <w:proofErr w:type="spellEnd"/>
-            <w:r>
-              <w:rPr>
-                <w:rFonts w:ascii="Times New Roman" w:hAnsi="Times New Roman" w:cs="Times New Roman"/>
-              </w:rPr>
-              <w:t>[</w:t>
-            </w:r>
-            <w:proofErr w:type="spellStart"/>
-            <w:r>
-              <w:rPr>
-                <w:rFonts w:ascii="Times New Roman" w:hAnsi="Times New Roman" w:cs="Times New Roman"/>
-              </w:rPr>
-              <w:t>i</w:t>
-            </w:r>
-            <w:proofErr w:type="spellEnd"/>
-            <w:r>
-              <w:rPr>
-                <w:rFonts w:ascii="Times New Roman" w:hAnsi="Times New Roman" w:cs="Times New Roman"/>
-              </w:rPr>
-              <w:t xml:space="preserve">]) - </w:t>
-            </w:r>
-            <w:proofErr w:type="spellStart"/>
-            <w:r>
-              <w:rPr>
-                <w:rFonts w:ascii="Times New Roman" w:hAnsi="Times New Roman" w:cs="Times New Roman"/>
-              </w:rPr>
-              <w:t>ord</w:t>
-            </w:r>
-            <w:proofErr w:type="spellEnd"/>
-            <w:r>
-              <w:rPr>
-                <w:rFonts w:ascii="Times New Roman" w:hAnsi="Times New Roman" w:cs="Times New Roman"/>
-              </w:rPr>
-              <w:t xml:space="preserve">('A') + </w:t>
-            </w:r>
-            <w:proofErr w:type="spellStart"/>
-            <w:r>
-              <w:rPr>
-                <w:rFonts w:ascii="Times New Roman" w:hAnsi="Times New Roman" w:cs="Times New Roman"/>
-              </w:rPr>
-              <w:t>ord</w:t>
-            </w:r>
-            <w:proofErr w:type="spellEnd"/>
-            <w:r>
-              <w:rPr>
-                <w:rFonts w:ascii="Times New Roman" w:hAnsi="Times New Roman" w:cs="Times New Roman"/>
-              </w:rPr>
-              <w:t>(</w:t>
-            </w:r>
-            <w:proofErr w:type="spellStart"/>
-            <w:r>
-              <w:rPr>
-                <w:rFonts w:ascii="Times New Roman" w:hAnsi="Times New Roman" w:cs="Times New Roman"/>
-              </w:rPr>
-              <w:t>keyword_repeated</w:t>
-            </w:r>
-            <w:proofErr w:type="spellEnd"/>
-            <w:r>
-              <w:rPr>
-                <w:rFonts w:ascii="Times New Roman" w:hAnsi="Times New Roman" w:cs="Times New Roman"/>
-              </w:rPr>
-              <w:t>[</w:t>
-            </w:r>
-            <w:proofErr w:type="spellStart"/>
-            <w:r>
-              <w:rPr>
-                <w:rFonts w:ascii="Times New Roman" w:hAnsi="Times New Roman" w:cs="Times New Roman"/>
-              </w:rPr>
-              <w:t>i</w:t>
-            </w:r>
-            <w:proofErr w:type="spellEnd"/>
-            <w:r>
-              <w:rPr>
-                <w:rFonts w:ascii="Times New Roman" w:hAnsi="Times New Roman" w:cs="Times New Roman"/>
-              </w:rPr>
-              <w:t xml:space="preserve">]) - </w:t>
-            </w:r>
-            <w:proofErr w:type="spellStart"/>
-            <w:r>
-              <w:rPr>
-                <w:rFonts w:ascii="Times New Roman" w:hAnsi="Times New Roman" w:cs="Times New Roman"/>
-              </w:rPr>
-              <w:t>ord</w:t>
-            </w:r>
-            <w:proofErr w:type="spellEnd"/>
-            <w:r>
-              <w:rPr>
-                <w:rFonts w:ascii="Times New Roman" w:hAnsi="Times New Roman" w:cs="Times New Roman"/>
-              </w:rPr>
-              <w:t>('A')) % 26</w:t>
-            </w:r>
-          </w:p>
-          <w:p>
-            <w:pPr>
-              <w:rPr>
-                <w:rFonts w:ascii="Times New Roman" w:hAnsi="Times New Roman" w:cs="Times New Roman"/>
-              </w:rPr>
-            </w:pPr>
-            <w:r>
-              <w:rPr>
-                <w:rFonts w:ascii="Times New Roman" w:hAnsi="Times New Roman" w:cs="Times New Roman"/>
-              </w:rPr>
-              <w:t xml:space="preserve">            </w:t>
-            </w:r>
-            <w:proofErr w:type="spellStart"/>
-            <w:r>
-              <w:rPr>
-                <w:rFonts w:ascii="Times New Roman" w:hAnsi="Times New Roman" w:cs="Times New Roman"/>
-              </w:rPr>
-              <w:t>cipher_text</w:t>
-            </w:r>
-            <w:proofErr w:type="spellEnd"/>
-            <w:r>
-              <w:rPr>
-                <w:rFonts w:ascii="Times New Roman" w:hAnsi="Times New Roman" w:cs="Times New Roman"/>
-              </w:rPr>
-              <w:t xml:space="preserve"> += </w:t>
-            </w:r>
-            <w:proofErr w:type="gramStart"/>
-            <w:r>
-              <w:rPr>
-                <w:rFonts w:ascii="Times New Roman" w:hAnsi="Times New Roman" w:cs="Times New Roman"/>
-              </w:rPr>
-              <w:t>str(</w:t>
-            </w:r>
-            <w:proofErr w:type="gramEnd"/>
-            <w:r>
-              <w:rPr>
-                <w:rFonts w:ascii="Times New Roman" w:hAnsi="Times New Roman" w:cs="Times New Roman"/>
-              </w:rPr>
-              <w:t>chr(</w:t>
-            </w:r>
-            <w:proofErr w:type="spellStart"/>
-            <w:r>
-              <w:rPr>
-                <w:rFonts w:ascii="Times New Roman" w:hAnsi="Times New Roman" w:cs="Times New Roman"/>
-              </w:rPr>
-              <w:t>letter_shift</w:t>
-            </w:r>
-            <w:proofErr w:type="spellEnd"/>
-            <w:r>
-              <w:rPr>
-                <w:rFonts w:ascii="Times New Roman" w:hAnsi="Times New Roman" w:cs="Times New Roman"/>
-              </w:rPr>
               <w:t xml:space="preserve"> + </w:t>
             </w:r>
             <w:proofErr w:type="spellStart"/>
@@ -8026,14 +7662,14 @@
               <w:rPr>
                 <w:rFonts w:ascii="Times New Roman" w:hAnsi="Times New Roman" w:cs="Times New Roman"/>
               </w:rPr>
-              <w:t>ord</w:t>
-            </w:r>
-            <w:proofErr w:type="spellEnd"/>
-            <w:r>
-              <w:rPr>
-                <w:rFonts w:ascii="Times New Roman" w:hAnsi="Times New Roman" w:cs="Times New Roman"/>
-              </w:rPr>
-              <w:t>('A')))</w:t>
+              <w:t>char_base</w:t>
+            </w:r>
+            <w:proofErr w:type="spellEnd"/>
+            <w:r>
+              <w:rPr>
+                <w:rFonts w:ascii="Times New Roman" w:hAnsi="Times New Roman" w:cs="Times New Roman"/>
+              </w:rPr>
+              <w:t>))</w:t>
             </w:r>
           </w:p>
           <w:p>
@@ -8351,10 +7987,10 @@
           <w:lang w:val="en-US"/>
         </w:rPr>
         <w:drawing>
-          <wp:inline distT="0" distB="0" distL="0" distR="0" wp14:anchorId="40983C5F" wp14:editId="56A423EA">
-            <wp:extent cx="5989839" cy="2293819"/>
-            <wp:effectExtent l="0" t="0" r="0" b="0"/>
-            <wp:docPr id="1082875049" name="Picture 1" descr="A screenshot of a computer&#10;&#10;Description automatically generated"/>
+          <wp:inline distT="0" distB="0" distL="0" distR="0" wp14:anchorId="4B8AE6DE" wp14:editId="749F4B18">
+            <wp:extent cx="6120130" cy="2526030"/>
+            <wp:effectExtent l="0" t="0" r="0" b="7620"/>
+            <wp:docPr id="133440250" name="Picture 1"/>
             <wp:cNvGraphicFramePr>
               <a:graphicFrameLocks xmlns:a="http://schemas.openxmlformats.org/drawingml/2006/main" noChangeAspect="1"/>
             </wp:cNvGraphicFramePr>
@@ -8362,7 +7998,7 @@
               <a:graphicData uri="http://schemas.openxmlformats.org/drawingml/2006/picture">
                 <pic:pic xmlns:pic="http://schemas.openxmlformats.org/drawingml/2006/picture">
                   <pic:nvPicPr>
-                    <pic:cNvPr id="1082875049" name="Picture 1" descr="A screenshot of a computer&#10;&#10;Description automatically generated"/>
+                    <pic:cNvPr id="133440250" name=""/>
                     <pic:cNvPicPr/>
                   </pic:nvPicPr>
                   <pic:blipFill>
@@ -8374,7 +8010,7 @@
                   <pic:spPr>
                     <a:xfrm>
                       <a:off x="0" y="0"/>
-                      <a:ext cx="5989839" cy="2293819"/>
+                      <a:ext cx="6120130" cy="2526030"/>
                     </a:xfrm>
                     <a:prstGeom prst="rect">
                       <a:avLst/>
@@ -8521,7 +8157,7 @@
           <w:szCs w:val="24"/>
           <w:lang w:val="en-US"/>
         </w:rPr>
-        <w:t>Umidwgkafw</w:t>
+        <w:t>Usojcmqglc</w:t>
       </w:r>
       <w:proofErr w:type="spellEnd"/>
       <w:r>
@@ -8541,7 +8177,7 @@
           <w:szCs w:val="24"/>
           <w:lang w:val="en-US"/>
         </w:rPr>
-        <w:t>wy</w:t>
+        <w:t>ce</w:t>
       </w:r>
       <w:proofErr w:type="spellEnd"/>
       <w:r>
@@ -8561,7 +8197,7 @@
           <w:szCs w:val="24"/>
           <w:lang w:val="en-US"/>
         </w:rPr>
-        <w:t>pjknpcrtnhtw</w:t>
+        <w:t>vpqtvixztnzc</w:t>
       </w:r>
       <w:proofErr w:type="spellEnd"/>
       <w:r>
@@ -8581,7 +8217,7 @@
           <w:szCs w:val="24"/>
           <w:lang w:val="en-US"/>
         </w:rPr>
-        <w:t>ooff</w:t>
+        <w:t>uull</w:t>
       </w:r>
       <w:proofErr w:type="spellEnd"/>
       <w:r>
@@ -8601,7 +8237,7 @@
           <w:szCs w:val="24"/>
           <w:lang w:val="en-US"/>
         </w:rPr>
-        <w:t>xyuscu</w:t>
+        <w:t>deayia</w:t>
       </w:r>
       <w:proofErr w:type="spellEnd"/>
       <w:r>
@@ -8611,7 +8247,7 @@
           <w:szCs w:val="24"/>
           <w:lang w:val="en-US"/>
         </w:rPr>
-        <w:t xml:space="preserve"> gr </w:t>
+        <w:t xml:space="preserve"> mx </w:t>
       </w:r>
       <w:proofErr w:type="spellStart"/>
       <w:r>
@@ -8621,7 +8257,7 @@
           <w:szCs w:val="24"/>
           <w:lang w:val="en-US"/>
         </w:rPr>
-        <w:t>ebetvygc</w:t>
+        <w:t>khkzbemi</w:t>
       </w:r>
       <w:proofErr w:type="spellEnd"/>
       <w:r>
@@ -8641,7 +8277,7 @@
           <w:szCs w:val="24"/>
           <w:lang w:val="en-US"/>
         </w:rPr>
-        <w:t>oyf</w:t>
+        <w:t>uel</w:t>
       </w:r>
       <w:proofErr w:type="spellEnd"/>
       <w:r>
@@ -8661,18 +8297,9 @@
           <w:szCs w:val="24"/>
           <w:lang w:val="en-US"/>
         </w:rPr>
-        <w:t>kqaqftvl</w:t>
+        <w:t>qwgwlzbr</w:t>
       </w:r>
       <w:proofErr w:type="spellEnd"/>
-    </w:p>
-    <w:p>
-      <w:pPr>
-        <w:spacing w:after="0"/>
-        <w:rPr>
-          <w:rFonts w:ascii="Times New Roman" w:hAnsi="Times New Roman" w:cs="Times New Roman"/>
-          <w:lang w:val="en-US"/>
-        </w:rPr>
-      </w:pPr>
     </w:p>
     <w:p>
       <w:pPr>
@@ -8708,7 +8335,7 @@
           <w:szCs w:val="32"/>
           <w:lang w:val="en-US"/>
         </w:rPr>
-        <w:t>Part (</w:t>
+        <w:t>Part (b)</w:t>
       </w:r>
       <w:r>
         <w:rPr>
@@ -8719,40 +8346,7 @@
           <w:szCs w:val="32"/>
           <w:lang w:val="en-US"/>
         </w:rPr>
-        <w:t>b</w:t>
-      </w:r>
-      <w:r>
-        <w:rPr>
-          <w:rFonts w:ascii="Times New Roman" w:hAnsi="Times New Roman" w:cs="Times New Roman"/>
-          <w:b/>
-          <w:bCs/>
-          <w:sz w:val="32"/>
-          <w:szCs w:val="32"/>
-          <w:lang w:val="en-US"/>
-        </w:rPr>
-        <w:t>)</w:t>
-      </w:r>
-      <w:r>
-        <w:rPr>
-          <w:rFonts w:ascii="Times New Roman" w:hAnsi="Times New Roman" w:cs="Times New Roman"/>
-          <w:b/>
-          <w:bCs/>
-          <w:sz w:val="32"/>
-          <w:szCs w:val="32"/>
-          <w:lang w:val="en-US"/>
-        </w:rPr>
-        <w:t xml:space="preserve">: </w:t>
-      </w:r>
-      <w:r>
-        <w:rPr>
-          <w:rFonts w:ascii="Times New Roman" w:hAnsi="Times New Roman" w:cs="Times New Roman"/>
-          <w:b/>
-          <w:bCs/>
-          <w:sz w:val="32"/>
-          <w:szCs w:val="32"/>
-          <w:lang w:val="en-US"/>
-        </w:rPr>
-        <w:t xml:space="preserve">(Code in </w:t>
+        <w:t xml:space="preserve">: (Code in </w:t>
       </w:r>
       <w:proofErr w:type="spellStart"/>
       <w:r>
@@ -8932,27 +8526,7 @@
           <w:szCs w:val="24"/>
           <w:lang w:val="en-US"/>
         </w:rPr>
-        <w:t xml:space="preserve">The </w:t>
-      </w:r>
-      <w:r>
-        <w:rPr>
-          <w:rFonts w:ascii="Times New Roman" w:hAnsi="Times New Roman" w:cs="Times New Roman"/>
-          <w:color w:val="00B050"/>
-          <w:sz w:val="24"/>
-          <w:szCs w:val="24"/>
-          <w:lang w:val="en-US"/>
-        </w:rPr>
-        <w:t>cipher</w:t>
-      </w:r>
-      <w:r>
-        <w:rPr>
-          <w:rFonts w:ascii="Times New Roman" w:hAnsi="Times New Roman" w:cs="Times New Roman"/>
-          <w:color w:val="00B050"/>
-          <w:sz w:val="24"/>
-          <w:szCs w:val="24"/>
-          <w:lang w:val="en-US"/>
-        </w:rPr>
-        <w:t xml:space="preserve"> text and keyword contain only alphabetical characters.</w:t>
+        <w:t>The cipher text and keyword contain only alphabetical characters.</w:t>
       </w:r>
     </w:p>
     <w:p>
@@ -9327,70 +8901,6 @@
                 <w:rFonts w:ascii="Times New Roman" w:hAnsi="Times New Roman" w:cs="Times New Roman"/>
               </w:rPr>
             </w:pPr>
-            <w:r>
-              <w:rPr>
-                <w:rFonts w:ascii="Times New Roman" w:hAnsi="Times New Roman" w:cs="Times New Roman"/>
-              </w:rPr>
-              <w:t xml:space="preserve">        </w:t>
-            </w:r>
-            <w:proofErr w:type="spellStart"/>
-            <w:r>
-              <w:rPr>
-                <w:rFonts w:ascii="Times New Roman" w:hAnsi="Times New Roman" w:cs="Times New Roman"/>
-              </w:rPr>
-              <w:t>elif</w:t>
-            </w:r>
-            <w:proofErr w:type="spellEnd"/>
-            <w:r>
-              <w:rPr>
-                <w:rFonts w:ascii="Times New Roman" w:hAnsi="Times New Roman" w:cs="Times New Roman"/>
-              </w:rPr>
-              <w:t xml:space="preserve"> </w:t>
-            </w:r>
-            <w:proofErr w:type="spellStart"/>
-            <w:r>
-              <w:rPr>
-                <w:rFonts w:ascii="Times New Roman" w:hAnsi="Times New Roman" w:cs="Times New Roman"/>
-              </w:rPr>
-              <w:t>cipher_text</w:t>
-            </w:r>
-            <w:proofErr w:type="spellEnd"/>
-            <w:r>
-              <w:rPr>
-                <w:rFonts w:ascii="Times New Roman" w:hAnsi="Times New Roman" w:cs="Times New Roman"/>
-              </w:rPr>
-              <w:t>[</w:t>
-            </w:r>
-            <w:proofErr w:type="spellStart"/>
-            <w:r>
-              <w:rPr>
-                <w:rFonts w:ascii="Times New Roman" w:hAnsi="Times New Roman" w:cs="Times New Roman"/>
-              </w:rPr>
-              <w:t>i</w:t>
-            </w:r>
-            <w:proofErr w:type="spellEnd"/>
-            <w:proofErr w:type="gramStart"/>
-            <w:r>
-              <w:rPr>
-                <w:rFonts w:ascii="Times New Roman" w:hAnsi="Times New Roman" w:cs="Times New Roman"/>
-              </w:rPr>
-              <w:t>].</w:t>
-            </w:r>
-            <w:proofErr w:type="spellStart"/>
-            <w:r>
-              <w:rPr>
-                <w:rFonts w:ascii="Times New Roman" w:hAnsi="Times New Roman" w:cs="Times New Roman"/>
-              </w:rPr>
-              <w:t>islower</w:t>
-            </w:r>
-            <w:proofErr w:type="spellEnd"/>
-            <w:proofErr w:type="gramEnd"/>
-            <w:r>
-              <w:rPr>
-                <w:rFonts w:ascii="Times New Roman" w:hAnsi="Times New Roman" w:cs="Times New Roman"/>
-              </w:rPr>
-              <w:t>():</w:t>
-            </w:r>
           </w:p>
           <w:p>
             <w:pPr>
@@ -9402,133 +8912,7 @@
               <w:rPr>
                 <w:rFonts w:ascii="Times New Roman" w:hAnsi="Times New Roman" w:cs="Times New Roman"/>
               </w:rPr>
-              <w:t xml:space="preserve">            </w:t>
-            </w:r>
-            <w:proofErr w:type="spellStart"/>
-            <w:r>
-              <w:rPr>
-                <w:rFonts w:ascii="Times New Roman" w:hAnsi="Times New Roman" w:cs="Times New Roman"/>
-              </w:rPr>
-              <w:t>letter_shift</w:t>
-            </w:r>
-            <w:proofErr w:type="spellEnd"/>
-            <w:r>
-              <w:rPr>
-                <w:rFonts w:ascii="Times New Roman" w:hAnsi="Times New Roman" w:cs="Times New Roman"/>
-              </w:rPr>
-              <w:t xml:space="preserve"> = (</w:t>
-            </w:r>
-            <w:proofErr w:type="spellStart"/>
-            <w:r>
-              <w:rPr>
-                <w:rFonts w:ascii="Times New Roman" w:hAnsi="Times New Roman" w:cs="Times New Roman"/>
-              </w:rPr>
-              <w:t>ord</w:t>
-            </w:r>
-            <w:proofErr w:type="spellEnd"/>
-            <w:r>
-              <w:rPr>
-                <w:rFonts w:ascii="Times New Roman" w:hAnsi="Times New Roman" w:cs="Times New Roman"/>
-              </w:rPr>
-              <w:t>(</w:t>
-            </w:r>
-            <w:proofErr w:type="spellStart"/>
-            <w:r>
-              <w:rPr>
-                <w:rFonts w:ascii="Times New Roman" w:hAnsi="Times New Roman" w:cs="Times New Roman"/>
-              </w:rPr>
-              <w:t>cipher_text</w:t>
-            </w:r>
-            <w:proofErr w:type="spellEnd"/>
-            <w:r>
-              <w:rPr>
-                <w:rFonts w:ascii="Times New Roman" w:hAnsi="Times New Roman" w:cs="Times New Roman"/>
-              </w:rPr>
-              <w:t>[</w:t>
-            </w:r>
-            <w:proofErr w:type="spellStart"/>
-            <w:r>
-              <w:rPr>
-                <w:rFonts w:ascii="Times New Roman" w:hAnsi="Times New Roman" w:cs="Times New Roman"/>
-              </w:rPr>
-              <w:t>i</w:t>
-            </w:r>
-            <w:proofErr w:type="spellEnd"/>
-            <w:r>
-              <w:rPr>
-                <w:rFonts w:ascii="Times New Roman" w:hAnsi="Times New Roman" w:cs="Times New Roman"/>
-              </w:rPr>
-              <w:t xml:space="preserve">]) - </w:t>
-            </w:r>
-            <w:proofErr w:type="spellStart"/>
-            <w:r>
-              <w:rPr>
-                <w:rFonts w:ascii="Times New Roman" w:hAnsi="Times New Roman" w:cs="Times New Roman"/>
-              </w:rPr>
-              <w:t>ord</w:t>
-            </w:r>
-            <w:proofErr w:type="spellEnd"/>
-            <w:r>
-              <w:rPr>
-                <w:rFonts w:ascii="Times New Roman" w:hAnsi="Times New Roman" w:cs="Times New Roman"/>
-              </w:rPr>
-              <w:t>('a') - (</w:t>
-            </w:r>
-            <w:proofErr w:type="spellStart"/>
-            <w:r>
-              <w:rPr>
-                <w:rFonts w:ascii="Times New Roman" w:hAnsi="Times New Roman" w:cs="Times New Roman"/>
-              </w:rPr>
-              <w:t>ord</w:t>
-            </w:r>
-            <w:proofErr w:type="spellEnd"/>
-            <w:r>
-              <w:rPr>
-                <w:rFonts w:ascii="Times New Roman" w:hAnsi="Times New Roman" w:cs="Times New Roman"/>
-              </w:rPr>
-              <w:t>(</w:t>
-            </w:r>
-            <w:proofErr w:type="spellStart"/>
-            <w:r>
-              <w:rPr>
-                <w:rFonts w:ascii="Times New Roman" w:hAnsi="Times New Roman" w:cs="Times New Roman"/>
-              </w:rPr>
-              <w:t>keyword_repeated</w:t>
-            </w:r>
-            <w:proofErr w:type="spellEnd"/>
-            <w:r>
-              <w:rPr>
-                <w:rFonts w:ascii="Times New Roman" w:hAnsi="Times New Roman" w:cs="Times New Roman"/>
-              </w:rPr>
-              <w:t>[</w:t>
-            </w:r>
-            <w:proofErr w:type="spellStart"/>
-            <w:r>
-              <w:rPr>
-                <w:rFonts w:ascii="Times New Roman" w:hAnsi="Times New Roman" w:cs="Times New Roman"/>
-              </w:rPr>
-              <w:t>i</w:t>
-            </w:r>
-            <w:proofErr w:type="spellEnd"/>
-            <w:r>
-              <w:rPr>
-                <w:rFonts w:ascii="Times New Roman" w:hAnsi="Times New Roman" w:cs="Times New Roman"/>
-              </w:rPr>
-              <w:t xml:space="preserve">]) - </w:t>
-            </w:r>
-            <w:proofErr w:type="spellStart"/>
-            <w:r>
-              <w:rPr>
-                <w:rFonts w:ascii="Times New Roman" w:hAnsi="Times New Roman" w:cs="Times New Roman"/>
-              </w:rPr>
-              <w:t>ord</w:t>
-            </w:r>
-            <w:proofErr w:type="spellEnd"/>
-            <w:r>
-              <w:rPr>
-                <w:rFonts w:ascii="Times New Roman" w:hAnsi="Times New Roman" w:cs="Times New Roman"/>
-              </w:rPr>
-              <w:t>('a'))) % 26</w:t>
+              <w:t xml:space="preserve">        else:</w:t>
             </w:r>
           </w:p>
           <w:p>
@@ -9548,42 +8932,72 @@
               <w:rPr>
                 <w:rFonts w:ascii="Times New Roman" w:hAnsi="Times New Roman" w:cs="Times New Roman"/>
               </w:rPr>
-              <w:t>decrypted_text</w:t>
-            </w:r>
-            <w:proofErr w:type="spellEnd"/>
-            <w:r>
-              <w:rPr>
-                <w:rFonts w:ascii="Times New Roman" w:hAnsi="Times New Roman" w:cs="Times New Roman"/>
-              </w:rPr>
-              <w:t xml:space="preserve"> += </w:t>
-            </w:r>
+              <w:t>char_base</w:t>
+            </w:r>
+            <w:proofErr w:type="spellEnd"/>
+            <w:r>
+              <w:rPr>
+                <w:rFonts w:ascii="Times New Roman" w:hAnsi="Times New Roman" w:cs="Times New Roman"/>
+              </w:rPr>
+              <w:t xml:space="preserve"> = </w:t>
+            </w:r>
+            <w:proofErr w:type="spellStart"/>
+            <w:r>
+              <w:rPr>
+                <w:rFonts w:ascii="Times New Roman" w:hAnsi="Times New Roman" w:cs="Times New Roman"/>
+              </w:rPr>
+              <w:t>ord</w:t>
+            </w:r>
+            <w:proofErr w:type="spellEnd"/>
+            <w:r>
+              <w:rPr>
+                <w:rFonts w:ascii="Times New Roman" w:hAnsi="Times New Roman" w:cs="Times New Roman"/>
+              </w:rPr>
+              <w:t xml:space="preserve">('a') if </w:t>
+            </w:r>
+            <w:proofErr w:type="spellStart"/>
+            <w:r>
+              <w:rPr>
+                <w:rFonts w:ascii="Times New Roman" w:hAnsi="Times New Roman" w:cs="Times New Roman"/>
+              </w:rPr>
+              <w:t>cipher_text</w:t>
+            </w:r>
+            <w:proofErr w:type="spellEnd"/>
+            <w:r>
+              <w:rPr>
+                <w:rFonts w:ascii="Times New Roman" w:hAnsi="Times New Roman" w:cs="Times New Roman"/>
+              </w:rPr>
+              <w:t>[</w:t>
+            </w:r>
+            <w:proofErr w:type="spellStart"/>
+            <w:r>
+              <w:rPr>
+                <w:rFonts w:ascii="Times New Roman" w:hAnsi="Times New Roman" w:cs="Times New Roman"/>
+              </w:rPr>
+              <w:t>i</w:t>
+            </w:r>
+            <w:proofErr w:type="spellEnd"/>
             <w:proofErr w:type="gramStart"/>
             <w:r>
               <w:rPr>
                 <w:rFonts w:ascii="Times New Roman" w:hAnsi="Times New Roman" w:cs="Times New Roman"/>
               </w:rPr>
-              <w:t>str(</w:t>
-            </w:r>
+              <w:t>].</w:t>
+            </w:r>
+            <w:proofErr w:type="spellStart"/>
+            <w:r>
+              <w:rPr>
+                <w:rFonts w:ascii="Times New Roman" w:hAnsi="Times New Roman" w:cs="Times New Roman"/>
+              </w:rPr>
+              <w:t>islower</w:t>
+            </w:r>
+            <w:proofErr w:type="spellEnd"/>
             <w:proofErr w:type="gramEnd"/>
             <w:r>
               <w:rPr>
                 <w:rFonts w:ascii="Times New Roman" w:hAnsi="Times New Roman" w:cs="Times New Roman"/>
               </w:rPr>
-              <w:t>chr(</w:t>
-            </w:r>
-            <w:proofErr w:type="spellStart"/>
-            <w:r>
-              <w:rPr>
-                <w:rFonts w:ascii="Times New Roman" w:hAnsi="Times New Roman" w:cs="Times New Roman"/>
-              </w:rPr>
-              <w:t>letter_shift</w:t>
-            </w:r>
-            <w:proofErr w:type="spellEnd"/>
-            <w:r>
-              <w:rPr>
-                <w:rFonts w:ascii="Times New Roman" w:hAnsi="Times New Roman" w:cs="Times New Roman"/>
-              </w:rPr>
-              <w:t xml:space="preserve"> + </w:t>
+              <w:t xml:space="preserve">() else </w:t>
             </w:r>
             <w:proofErr w:type="spellStart"/>
             <w:r>
@@ -9597,7 +9011,7 @@
               <w:rPr>
                 <w:rFonts w:ascii="Times New Roman" w:hAnsi="Times New Roman" w:cs="Times New Roman"/>
               </w:rPr>
-              <w:t>('a')))</w:t>
+              <w:t>('A')</w:t>
             </w:r>
           </w:p>
           <w:p>
@@ -9610,28 +9024,42 @@
               <w:rPr>
                 <w:rFonts w:ascii="Times New Roman" w:hAnsi="Times New Roman" w:cs="Times New Roman"/>
               </w:rPr>
-              <w:t xml:space="preserve">        </w:t>
-            </w:r>
-            <w:proofErr w:type="spellStart"/>
-            <w:r>
-              <w:rPr>
-                <w:rFonts w:ascii="Times New Roman" w:hAnsi="Times New Roman" w:cs="Times New Roman"/>
-              </w:rPr>
-              <w:t>elif</w:t>
-            </w:r>
-            <w:proofErr w:type="spellEnd"/>
-            <w:r>
-              <w:rPr>
-                <w:rFonts w:ascii="Times New Roman" w:hAnsi="Times New Roman" w:cs="Times New Roman"/>
-              </w:rPr>
-              <w:t xml:space="preserve"> </w:t>
-            </w:r>
-            <w:proofErr w:type="spellStart"/>
-            <w:r>
-              <w:rPr>
-                <w:rFonts w:ascii="Times New Roman" w:hAnsi="Times New Roman" w:cs="Times New Roman"/>
-              </w:rPr>
-              <w:t>cipher_text</w:t>
+              <w:t xml:space="preserve">            </w:t>
+            </w:r>
+            <w:proofErr w:type="spellStart"/>
+            <w:r>
+              <w:rPr>
+                <w:rFonts w:ascii="Times New Roman" w:hAnsi="Times New Roman" w:cs="Times New Roman"/>
+              </w:rPr>
+              <w:t>key_base</w:t>
+            </w:r>
+            <w:proofErr w:type="spellEnd"/>
+            <w:r>
+              <w:rPr>
+                <w:rFonts w:ascii="Times New Roman" w:hAnsi="Times New Roman" w:cs="Times New Roman"/>
+              </w:rPr>
+              <w:t xml:space="preserve"> = </w:t>
+            </w:r>
+            <w:proofErr w:type="spellStart"/>
+            <w:r>
+              <w:rPr>
+                <w:rFonts w:ascii="Times New Roman" w:hAnsi="Times New Roman" w:cs="Times New Roman"/>
+              </w:rPr>
+              <w:t>ord</w:t>
+            </w:r>
+            <w:proofErr w:type="spellEnd"/>
+            <w:r>
+              <w:rPr>
+                <w:rFonts w:ascii="Times New Roman" w:hAnsi="Times New Roman" w:cs="Times New Roman"/>
+              </w:rPr>
+              <w:t xml:space="preserve">('a') if </w:t>
+            </w:r>
+            <w:proofErr w:type="spellStart"/>
+            <w:r>
+              <w:rPr>
+                <w:rFonts w:ascii="Times New Roman" w:hAnsi="Times New Roman" w:cs="Times New Roman"/>
+              </w:rPr>
+              <w:t>keyword_repeated</w:t>
             </w:r>
             <w:proofErr w:type="spellEnd"/>
             <w:r>
@@ -9660,7 +9088,7 @@
               <w:rPr>
                 <w:rFonts w:ascii="Times New Roman" w:hAnsi="Times New Roman" w:cs="Times New Roman"/>
               </w:rPr>
-              <w:t>isupper</w:t>
+              <w:t>islower</w:t>
             </w:r>
             <w:proofErr w:type="spellEnd"/>
             <w:proofErr w:type="gramEnd"/>
@@ -9668,7 +9096,21 @@
               <w:rPr>
                 <w:rFonts w:ascii="Times New Roman" w:hAnsi="Times New Roman" w:cs="Times New Roman"/>
               </w:rPr>
-              <w:t>():</w:t>
+              <w:t xml:space="preserve">() else </w:t>
+            </w:r>
+            <w:proofErr w:type="spellStart"/>
+            <w:r>
+              <w:rPr>
+                <w:rFonts w:ascii="Times New Roman" w:hAnsi="Times New Roman" w:cs="Times New Roman"/>
+              </w:rPr>
+              <w:t>ord</w:t>
+            </w:r>
+            <w:proofErr w:type="spellEnd"/>
+            <w:r>
+              <w:rPr>
+                <w:rFonts w:ascii="Times New Roman" w:hAnsi="Times New Roman" w:cs="Times New Roman"/>
+              </w:rPr>
+              <w:t>('A')</w:t>
             </w:r>
           </w:p>
           <w:p>
@@ -9744,6 +9186,20 @@
               <w:rPr>
                 <w:rFonts w:ascii="Times New Roman" w:hAnsi="Times New Roman" w:cs="Times New Roman"/>
               </w:rPr>
+              <w:t>char_base</w:t>
+            </w:r>
+            <w:proofErr w:type="spellEnd"/>
+            <w:r>
+              <w:rPr>
+                <w:rFonts w:ascii="Times New Roman" w:hAnsi="Times New Roman" w:cs="Times New Roman"/>
+              </w:rPr>
+              <w:t xml:space="preserve"> - (</w:t>
+            </w:r>
+            <w:proofErr w:type="spellStart"/>
+            <w:r>
+              <w:rPr>
+                <w:rFonts w:ascii="Times New Roman" w:hAnsi="Times New Roman" w:cs="Times New Roman"/>
+              </w:rPr>
               <w:t>ord</w:t>
             </w:r>
             <w:proofErr w:type="spellEnd"/>
@@ -9751,20 +9207,6 @@
               <w:rPr>
                 <w:rFonts w:ascii="Times New Roman" w:hAnsi="Times New Roman" w:cs="Times New Roman"/>
               </w:rPr>
-              <w:t>('A') - (</w:t>
-            </w:r>
-            <w:proofErr w:type="spellStart"/>
-            <w:r>
-              <w:rPr>
-                <w:rFonts w:ascii="Times New Roman" w:hAnsi="Times New Roman" w:cs="Times New Roman"/>
-              </w:rPr>
-              <w:t>ord</w:t>
-            </w:r>
-            <w:proofErr w:type="spellEnd"/>
-            <w:r>
-              <w:rPr>
-                <w:rFonts w:ascii="Times New Roman" w:hAnsi="Times New Roman" w:cs="Times New Roman"/>
-              </w:rPr>
               <w:t>(</w:t>
             </w:r>
             <w:proofErr w:type="spellStart"/>
@@ -9800,14 +9242,14 @@
               <w:rPr>
                 <w:rFonts w:ascii="Times New Roman" w:hAnsi="Times New Roman" w:cs="Times New Roman"/>
               </w:rPr>
-              <w:t>ord</w:t>
-            </w:r>
-            <w:proofErr w:type="spellEnd"/>
-            <w:r>
-              <w:rPr>
-                <w:rFonts w:ascii="Times New Roman" w:hAnsi="Times New Roman" w:cs="Times New Roman"/>
-              </w:rPr>
-              <w:t>('A'))) % 26</w:t>
+              <w:t>key_base</w:t>
+            </w:r>
+            <w:proofErr w:type="spellEnd"/>
+            <w:r>
+              <w:rPr>
+                <w:rFonts w:ascii="Times New Roman" w:hAnsi="Times New Roman" w:cs="Times New Roman"/>
+              </w:rPr>
+              <w:t>)) % 26</w:t>
             </w:r>
           </w:p>
           <w:p>
@@ -9869,14 +9311,14 @@
               <w:rPr>
                 <w:rFonts w:ascii="Times New Roman" w:hAnsi="Times New Roman" w:cs="Times New Roman"/>
               </w:rPr>
-              <w:t>ord</w:t>
-            </w:r>
-            <w:proofErr w:type="spellEnd"/>
-            <w:r>
-              <w:rPr>
-                <w:rFonts w:ascii="Times New Roman" w:hAnsi="Times New Roman" w:cs="Times New Roman"/>
-              </w:rPr>
-              <w:t>('A')))</w:t>
+              <w:t>char_base</w:t>
+            </w:r>
+            <w:proofErr w:type="spellEnd"/>
+            <w:r>
+              <w:rPr>
+                <w:rFonts w:ascii="Times New Roman" w:hAnsi="Times New Roman" w:cs="Times New Roman"/>
+              </w:rPr>
+              <w:t>))</w:t>
             </w:r>
           </w:p>
           <w:p>
@@ -9946,7 +9388,7 @@
               <w:rPr>
                 <w:rFonts w:ascii="Times New Roman" w:hAnsi="Times New Roman" w:cs="Times New Roman"/>
               </w:rPr>
-              <w:t>Umidwgkafw</w:t>
+              <w:t>Usojcmqglc</w:t>
             </w:r>
             <w:proofErr w:type="spellEnd"/>
             <w:r>
@@ -9960,7 +9402,7 @@
               <w:rPr>
                 <w:rFonts w:ascii="Times New Roman" w:hAnsi="Times New Roman" w:cs="Times New Roman"/>
               </w:rPr>
-              <w:t>wy</w:t>
+              <w:t>ce</w:t>
             </w:r>
             <w:proofErr w:type="spellEnd"/>
             <w:r>
@@ -9974,7 +9416,7 @@
               <w:rPr>
                 <w:rFonts w:ascii="Times New Roman" w:hAnsi="Times New Roman" w:cs="Times New Roman"/>
               </w:rPr>
-              <w:t>pjknpcrtnhtw</w:t>
+              <w:t>vpqtvixztnzc</w:t>
             </w:r>
             <w:proofErr w:type="spellEnd"/>
             <w:r>
@@ -9988,7 +9430,7 @@
               <w:rPr>
                 <w:rFonts w:ascii="Times New Roman" w:hAnsi="Times New Roman" w:cs="Times New Roman"/>
               </w:rPr>
-              <w:t>ooff</w:t>
+              <w:t>uull</w:t>
             </w:r>
             <w:proofErr w:type="spellEnd"/>
             <w:r>
@@ -10002,21 +9444,21 @@
               <w:rPr>
                 <w:rFonts w:ascii="Times New Roman" w:hAnsi="Times New Roman" w:cs="Times New Roman"/>
               </w:rPr>
-              <w:t>xyuscu</w:t>
-            </w:r>
-            <w:proofErr w:type="spellEnd"/>
-            <w:r>
-              <w:rPr>
-                <w:rFonts w:ascii="Times New Roman" w:hAnsi="Times New Roman" w:cs="Times New Roman"/>
-              </w:rPr>
-              <w:t xml:space="preserve"> gr </w:t>
-            </w:r>
-            <w:proofErr w:type="spellStart"/>
-            <w:r>
-              <w:rPr>
-                <w:rFonts w:ascii="Times New Roman" w:hAnsi="Times New Roman" w:cs="Times New Roman"/>
-              </w:rPr>
-              <w:t>ebetvygc</w:t>
+              <w:t>deayia</w:t>
+            </w:r>
+            <w:proofErr w:type="spellEnd"/>
+            <w:r>
+              <w:rPr>
+                <w:rFonts w:ascii="Times New Roman" w:hAnsi="Times New Roman" w:cs="Times New Roman"/>
+              </w:rPr>
+              <w:t xml:space="preserve"> mx </w:t>
+            </w:r>
+            <w:proofErr w:type="spellStart"/>
+            <w:r>
+              <w:rPr>
+                <w:rFonts w:ascii="Times New Roman" w:hAnsi="Times New Roman" w:cs="Times New Roman"/>
+              </w:rPr>
+              <w:t>khkzbemi</w:t>
             </w:r>
             <w:proofErr w:type="spellEnd"/>
             <w:r>
@@ -10030,7 +9472,7 @@
               <w:rPr>
                 <w:rFonts w:ascii="Times New Roman" w:hAnsi="Times New Roman" w:cs="Times New Roman"/>
               </w:rPr>
-              <w:t>oyf</w:t>
+              <w:t>uel</w:t>
             </w:r>
             <w:proofErr w:type="spellEnd"/>
             <w:r>
@@ -10044,7 +9486,7 @@
               <w:rPr>
                 <w:rFonts w:ascii="Times New Roman" w:hAnsi="Times New Roman" w:cs="Times New Roman"/>
               </w:rPr>
-              <w:t>kqaqftvl</w:t>
+              <w:t>qwgwlzbr</w:t>
             </w:r>
             <w:proofErr w:type="spellEnd"/>
             <w:r>
@@ -10276,7 +9718,6 @@
           <w:szCs w:val="28"/>
           <w:lang w:val="en-US"/>
         </w:rPr>
-        <w:lastRenderedPageBreak/>
         <w:t>Output:</w:t>
       </w:r>
     </w:p>
@@ -10293,10 +9734,10 @@
           <w:lang w:val="en-US"/>
         </w:rPr>
         <w:drawing>
-          <wp:inline distT="0" distB="0" distL="0" distR="0" wp14:anchorId="005792A9" wp14:editId="3288AA4B">
-            <wp:extent cx="6120130" cy="2626995"/>
-            <wp:effectExtent l="0" t="0" r="0" b="1905"/>
-            <wp:docPr id="1658527217" name="Picture 1"/>
+          <wp:inline distT="0" distB="0" distL="0" distR="0" wp14:anchorId="640111FD" wp14:editId="181BF70C">
+            <wp:extent cx="6111770" cy="2453853"/>
+            <wp:effectExtent l="0" t="0" r="3810" b="3810"/>
+            <wp:docPr id="1055434462" name="Picture 1"/>
             <wp:cNvGraphicFramePr>
               <a:graphicFrameLocks xmlns:a="http://schemas.openxmlformats.org/drawingml/2006/main" noChangeAspect="1"/>
             </wp:cNvGraphicFramePr>
@@ -10304,7 +9745,7 @@
               <a:graphicData uri="http://schemas.openxmlformats.org/drawingml/2006/picture">
                 <pic:pic xmlns:pic="http://schemas.openxmlformats.org/drawingml/2006/picture">
                   <pic:nvPicPr>
-                    <pic:cNvPr id="1658527217" name=""/>
+                    <pic:cNvPr id="1055434462" name=""/>
                     <pic:cNvPicPr/>
                   </pic:nvPicPr>
                   <pic:blipFill>
@@ -10316,7 +9757,7 @@
                   <pic:spPr>
                     <a:xfrm>
                       <a:off x="0" y="0"/>
-                      <a:ext cx="6120130" cy="2626995"/>
+                      <a:ext cx="6111770" cy="2453853"/>
                     </a:xfrm>
                     <a:prstGeom prst="rect">
                       <a:avLst/>
@@ -10354,6 +9795,7 @@
           <w:szCs w:val="28"/>
           <w:lang w:val="en-US"/>
         </w:rPr>
+        <w:lastRenderedPageBreak/>
         <w:t>Text</w:t>
       </w:r>
       <w:r>
@@ -10422,7 +9864,7 @@
           <w:szCs w:val="24"/>
           <w:lang w:val="en-US"/>
         </w:rPr>
-        <w:t>Umidwgkafw</w:t>
+        <w:t>Usojcmqglc</w:t>
       </w:r>
       <w:proofErr w:type="spellEnd"/>
       <w:r>
@@ -10442,7 +9884,7 @@
           <w:szCs w:val="24"/>
           <w:lang w:val="en-US"/>
         </w:rPr>
-        <w:t>wy</w:t>
+        <w:t>ce</w:t>
       </w:r>
       <w:proofErr w:type="spellEnd"/>
       <w:r>
@@ -10462,7 +9904,7 @@
           <w:szCs w:val="24"/>
           <w:lang w:val="en-US"/>
         </w:rPr>
-        <w:t>pjknpcrtnhtw</w:t>
+        <w:t>vpqtvixztnzc</w:t>
       </w:r>
       <w:proofErr w:type="spellEnd"/>
       <w:r>
@@ -10482,7 +9924,7 @@
           <w:szCs w:val="24"/>
           <w:lang w:val="en-US"/>
         </w:rPr>
-        <w:t>ooff</w:t>
+        <w:t>uull</w:t>
       </w:r>
       <w:proofErr w:type="spellEnd"/>
       <w:r>
@@ -10502,7 +9944,7 @@
           <w:szCs w:val="24"/>
           <w:lang w:val="en-US"/>
         </w:rPr>
-        <w:t>xyuscu</w:t>
+        <w:t>deayia</w:t>
       </w:r>
       <w:proofErr w:type="spellEnd"/>
       <w:r>
@@ -10512,7 +9954,7 @@
           <w:szCs w:val="24"/>
           <w:lang w:val="en-US"/>
         </w:rPr>
-        <w:t xml:space="preserve"> gr </w:t>
+        <w:t xml:space="preserve"> mx </w:t>
       </w:r>
       <w:proofErr w:type="spellStart"/>
       <w:r>
@@ -10522,7 +9964,7 @@
           <w:szCs w:val="24"/>
           <w:lang w:val="en-US"/>
         </w:rPr>
-        <w:t>ebetvygc</w:t>
+        <w:t>khkzbemi</w:t>
       </w:r>
       <w:proofErr w:type="spellEnd"/>
       <w:r>
@@ -10542,7 +9984,7 @@
           <w:szCs w:val="24"/>
           <w:lang w:val="en-US"/>
         </w:rPr>
-        <w:t>oyf</w:t>
+        <w:t>uel</w:t>
       </w:r>
       <w:proofErr w:type="spellEnd"/>
       <w:r>
@@ -10562,7 +10004,7 @@
           <w:szCs w:val="24"/>
           <w:lang w:val="en-US"/>
         </w:rPr>
-        <w:t>kqaqftvl</w:t>
+        <w:t>qwgwlzbr</w:t>
       </w:r>
       <w:proofErr w:type="spellEnd"/>
     </w:p>
@@ -10651,29 +10093,7 @@
           <w:szCs w:val="32"/>
           <w:lang w:val="en-US"/>
         </w:rPr>
-        <w:t>Part (</w:t>
-      </w:r>
-      <w:r>
-        <w:rPr>
-          <w:rFonts w:ascii="Times New Roman" w:hAnsi="Times New Roman" w:cs="Times New Roman"/>
-          <w:b/>
-          <w:bCs/>
-          <w:sz w:val="32"/>
-          <w:szCs w:val="32"/>
-          <w:lang w:val="en-US"/>
-        </w:rPr>
-        <w:t>c</w:t>
-      </w:r>
-      <w:r>
-        <w:rPr>
-          <w:rFonts w:ascii="Times New Roman" w:hAnsi="Times New Roman" w:cs="Times New Roman"/>
-          <w:b/>
-          <w:bCs/>
-          <w:sz w:val="32"/>
-          <w:szCs w:val="32"/>
-          <w:lang w:val="en-US"/>
-        </w:rPr>
-        <w:t>)</w:t>
+        <w:t>Part (c)</w:t>
       </w:r>
       <w:r>
         <w:rPr>
@@ -10823,7 +10243,6 @@
         </w:rPr>
         <w:t xml:space="preserve"> I have used a while loop that will keep asking user for valid Plain Text and Key forever, if user enters some characters other than alphabets the loop will continue asking user for valid input. </w:t>
       </w:r>
-      <w:proofErr w:type="gramStart"/>
       <w:r>
         <w:rPr>
           <w:rFonts w:ascii="Times New Roman" w:hAnsi="Times New Roman" w:cs="Times New Roman"/>
@@ -10832,9 +10251,8 @@
           <w:szCs w:val="24"/>
           <w:lang w:val="en-US"/>
         </w:rPr>
-        <w:t>Furthermore</w:t>
-      </w:r>
-      <w:proofErr w:type="gramEnd"/>
+        <w:t>Furthermore,</w:t>
+      </w:r>
       <w:r>
         <w:rPr>
           <w:rFonts w:ascii="Times New Roman" w:hAnsi="Times New Roman" w:cs="Times New Roman"/>
@@ -11242,65 +10660,7 @@
               <w:rPr>
                 <w:rFonts w:ascii="Times New Roman" w:hAnsi="Times New Roman" w:cs="Times New Roman"/>
               </w:rPr>
-              <w:t xml:space="preserve">        </w:t>
-            </w:r>
-            <w:proofErr w:type="spellStart"/>
-            <w:r>
-              <w:rPr>
-                <w:rFonts w:ascii="Times New Roman" w:hAnsi="Times New Roman" w:cs="Times New Roman"/>
-              </w:rPr>
-              <w:t>elif</w:t>
-            </w:r>
-            <w:proofErr w:type="spellEnd"/>
-            <w:r>
-              <w:rPr>
-                <w:rFonts w:ascii="Times New Roman" w:hAnsi="Times New Roman" w:cs="Times New Roman"/>
-              </w:rPr>
-              <w:t xml:space="preserve"> </w:t>
-            </w:r>
-            <w:proofErr w:type="spellStart"/>
-            <w:r>
-              <w:rPr>
-                <w:rFonts w:ascii="Times New Roman" w:hAnsi="Times New Roman" w:cs="Times New Roman"/>
-              </w:rPr>
-              <w:t>plain_text</w:t>
-            </w:r>
-            <w:proofErr w:type="spellEnd"/>
-            <w:r>
-              <w:rPr>
-                <w:rFonts w:ascii="Times New Roman" w:hAnsi="Times New Roman" w:cs="Times New Roman"/>
-              </w:rPr>
-              <w:t>[</w:t>
-            </w:r>
-            <w:proofErr w:type="spellStart"/>
-            <w:r>
-              <w:rPr>
-                <w:rFonts w:ascii="Times New Roman" w:hAnsi="Times New Roman" w:cs="Times New Roman"/>
-              </w:rPr>
-              <w:t>i</w:t>
-            </w:r>
-            <w:proofErr w:type="spellEnd"/>
-            <w:proofErr w:type="gramStart"/>
-            <w:r>
-              <w:rPr>
-                <w:rFonts w:ascii="Times New Roman" w:hAnsi="Times New Roman" w:cs="Times New Roman"/>
-              </w:rPr>
-              <w:t>].</w:t>
-            </w:r>
-            <w:proofErr w:type="spellStart"/>
-            <w:r>
-              <w:rPr>
-                <w:rFonts w:ascii="Times New Roman" w:hAnsi="Times New Roman" w:cs="Times New Roman"/>
-              </w:rPr>
-              <w:t>islower</w:t>
-            </w:r>
-            <w:proofErr w:type="spellEnd"/>
-            <w:proofErr w:type="gramEnd"/>
-            <w:r>
-              <w:rPr>
-                <w:rFonts w:ascii="Times New Roman" w:hAnsi="Times New Roman" w:cs="Times New Roman"/>
-              </w:rPr>
-              <w:t>():</w:t>
+              <w:t xml:space="preserve">        else:</w:t>
             </w:r>
           </w:p>
           <w:p>
@@ -11320,14 +10680,14 @@
               <w:rPr>
                 <w:rFonts w:ascii="Times New Roman" w:hAnsi="Times New Roman" w:cs="Times New Roman"/>
               </w:rPr>
-              <w:t>letter_shift</w:t>
-            </w:r>
-            <w:proofErr w:type="spellEnd"/>
-            <w:r>
-              <w:rPr>
-                <w:rFonts w:ascii="Times New Roman" w:hAnsi="Times New Roman" w:cs="Times New Roman"/>
-              </w:rPr>
-              <w:t xml:space="preserve"> = (</w:t>
+              <w:t>char_base</w:t>
+            </w:r>
+            <w:proofErr w:type="spellEnd"/>
+            <w:r>
+              <w:rPr>
+                <w:rFonts w:ascii="Times New Roman" w:hAnsi="Times New Roman" w:cs="Times New Roman"/>
+              </w:rPr>
+              <w:t xml:space="preserve"> = </w:t>
             </w:r>
             <w:proofErr w:type="spellStart"/>
             <w:r>
@@ -11341,7 +10701,7 @@
               <w:rPr>
                 <w:rFonts w:ascii="Times New Roman" w:hAnsi="Times New Roman" w:cs="Times New Roman"/>
               </w:rPr>
-              <w:t>(</w:t>
+              <w:t xml:space="preserve">('a') if </w:t>
             </w:r>
             <w:proofErr w:type="spellStart"/>
             <w:r>
@@ -11365,11 +10725,27 @@
               <w:t>i</w:t>
             </w:r>
             <w:proofErr w:type="spellEnd"/>
-            <w:r>
-              <w:rPr>
-                <w:rFonts w:ascii="Times New Roman" w:hAnsi="Times New Roman" w:cs="Times New Roman"/>
-              </w:rPr>
-              <w:t xml:space="preserve">]) - </w:t>
+            <w:proofErr w:type="gramStart"/>
+            <w:r>
+              <w:rPr>
+                <w:rFonts w:ascii="Times New Roman" w:hAnsi="Times New Roman" w:cs="Times New Roman"/>
+              </w:rPr>
+              <w:t>].</w:t>
+            </w:r>
+            <w:proofErr w:type="spellStart"/>
+            <w:r>
+              <w:rPr>
+                <w:rFonts w:ascii="Times New Roman" w:hAnsi="Times New Roman" w:cs="Times New Roman"/>
+              </w:rPr>
+              <w:t>islower</w:t>
+            </w:r>
+            <w:proofErr w:type="spellEnd"/>
+            <w:proofErr w:type="gramEnd"/>
+            <w:r>
+              <w:rPr>
+                <w:rFonts w:ascii="Times New Roman" w:hAnsi="Times New Roman" w:cs="Times New Roman"/>
+              </w:rPr>
+              <w:t xml:space="preserve">() else </w:t>
             </w:r>
             <w:proofErr w:type="spellStart"/>
             <w:r>
@@ -11383,63 +10759,7 @@
               <w:rPr>
                 <w:rFonts w:ascii="Times New Roman" w:hAnsi="Times New Roman" w:cs="Times New Roman"/>
               </w:rPr>
-              <w:t xml:space="preserve">('a') + </w:t>
-            </w:r>
-            <w:proofErr w:type="spellStart"/>
-            <w:r>
-              <w:rPr>
-                <w:rFonts w:ascii="Times New Roman" w:hAnsi="Times New Roman" w:cs="Times New Roman"/>
-              </w:rPr>
-              <w:t>ord</w:t>
-            </w:r>
-            <w:proofErr w:type="spellEnd"/>
-            <w:r>
-              <w:rPr>
-                <w:rFonts w:ascii="Times New Roman" w:hAnsi="Times New Roman" w:cs="Times New Roman"/>
-              </w:rPr>
-              <w:t>(</w:t>
-            </w:r>
-            <w:proofErr w:type="spellStart"/>
-            <w:r>
-              <w:rPr>
-                <w:rFonts w:ascii="Times New Roman" w:hAnsi="Times New Roman" w:cs="Times New Roman"/>
-              </w:rPr>
-              <w:t>keyword_repeated</w:t>
-            </w:r>
-            <w:proofErr w:type="spellEnd"/>
-            <w:r>
-              <w:rPr>
-                <w:rFonts w:ascii="Times New Roman" w:hAnsi="Times New Roman" w:cs="Times New Roman"/>
-              </w:rPr>
-              <w:t>[</w:t>
-            </w:r>
-            <w:proofErr w:type="spellStart"/>
-            <w:r>
-              <w:rPr>
-                <w:rFonts w:ascii="Times New Roman" w:hAnsi="Times New Roman" w:cs="Times New Roman"/>
-              </w:rPr>
-              <w:t>i</w:t>
-            </w:r>
-            <w:proofErr w:type="spellEnd"/>
-            <w:r>
-              <w:rPr>
-                <w:rFonts w:ascii="Times New Roman" w:hAnsi="Times New Roman" w:cs="Times New Roman"/>
-              </w:rPr>
-              <w:t xml:space="preserve">]) - </w:t>
-            </w:r>
-            <w:proofErr w:type="spellStart"/>
-            <w:r>
-              <w:rPr>
-                <w:rFonts w:ascii="Times New Roman" w:hAnsi="Times New Roman" w:cs="Times New Roman"/>
-              </w:rPr>
-              <w:t>ord</w:t>
-            </w:r>
-            <w:proofErr w:type="spellEnd"/>
-            <w:r>
-              <w:rPr>
-                <w:rFonts w:ascii="Times New Roman" w:hAnsi="Times New Roman" w:cs="Times New Roman"/>
-              </w:rPr>
-              <w:t>('a')) % 26</w:t>
+              <w:t>('A')</w:t>
             </w:r>
           </w:p>
           <w:p>
@@ -11459,42 +10779,72 @@
               <w:rPr>
                 <w:rFonts w:ascii="Times New Roman" w:hAnsi="Times New Roman" w:cs="Times New Roman"/>
               </w:rPr>
-              <w:t>cipher_text</w:t>
-            </w:r>
-            <w:proofErr w:type="spellEnd"/>
-            <w:r>
-              <w:rPr>
-                <w:rFonts w:ascii="Times New Roman" w:hAnsi="Times New Roman" w:cs="Times New Roman"/>
-              </w:rPr>
-              <w:t xml:space="preserve"> += </w:t>
-            </w:r>
+              <w:t>key_base</w:t>
+            </w:r>
+            <w:proofErr w:type="spellEnd"/>
+            <w:r>
+              <w:rPr>
+                <w:rFonts w:ascii="Times New Roman" w:hAnsi="Times New Roman" w:cs="Times New Roman"/>
+              </w:rPr>
+              <w:t xml:space="preserve"> = </w:t>
+            </w:r>
+            <w:proofErr w:type="spellStart"/>
+            <w:r>
+              <w:rPr>
+                <w:rFonts w:ascii="Times New Roman" w:hAnsi="Times New Roman" w:cs="Times New Roman"/>
+              </w:rPr>
+              <w:t>ord</w:t>
+            </w:r>
+            <w:proofErr w:type="spellEnd"/>
+            <w:r>
+              <w:rPr>
+                <w:rFonts w:ascii="Times New Roman" w:hAnsi="Times New Roman" w:cs="Times New Roman"/>
+              </w:rPr>
+              <w:t xml:space="preserve">('a') if </w:t>
+            </w:r>
+            <w:proofErr w:type="spellStart"/>
+            <w:r>
+              <w:rPr>
+                <w:rFonts w:ascii="Times New Roman" w:hAnsi="Times New Roman" w:cs="Times New Roman"/>
+              </w:rPr>
+              <w:t>keyword_repeated</w:t>
+            </w:r>
+            <w:proofErr w:type="spellEnd"/>
+            <w:r>
+              <w:rPr>
+                <w:rFonts w:ascii="Times New Roman" w:hAnsi="Times New Roman" w:cs="Times New Roman"/>
+              </w:rPr>
+              <w:t>[</w:t>
+            </w:r>
+            <w:proofErr w:type="spellStart"/>
+            <w:r>
+              <w:rPr>
+                <w:rFonts w:ascii="Times New Roman" w:hAnsi="Times New Roman" w:cs="Times New Roman"/>
+              </w:rPr>
+              <w:t>i</w:t>
+            </w:r>
+            <w:proofErr w:type="spellEnd"/>
             <w:proofErr w:type="gramStart"/>
             <w:r>
               <w:rPr>
                 <w:rFonts w:ascii="Times New Roman" w:hAnsi="Times New Roman" w:cs="Times New Roman"/>
               </w:rPr>
-              <w:t>str(</w:t>
-            </w:r>
+              <w:t>].</w:t>
+            </w:r>
+            <w:proofErr w:type="spellStart"/>
+            <w:r>
+              <w:rPr>
+                <w:rFonts w:ascii="Times New Roman" w:hAnsi="Times New Roman" w:cs="Times New Roman"/>
+              </w:rPr>
+              <w:t>islower</w:t>
+            </w:r>
+            <w:proofErr w:type="spellEnd"/>
             <w:proofErr w:type="gramEnd"/>
             <w:r>
               <w:rPr>
                 <w:rFonts w:ascii="Times New Roman" w:hAnsi="Times New Roman" w:cs="Times New Roman"/>
               </w:rPr>
-              <w:t>chr(</w:t>
-            </w:r>
-            <w:proofErr w:type="spellStart"/>
-            <w:r>
-              <w:rPr>
-                <w:rFonts w:ascii="Times New Roman" w:hAnsi="Times New Roman" w:cs="Times New Roman"/>
-              </w:rPr>
-              <w:t>letter_shift</w:t>
-            </w:r>
-            <w:proofErr w:type="spellEnd"/>
-            <w:r>
-              <w:rPr>
-                <w:rFonts w:ascii="Times New Roman" w:hAnsi="Times New Roman" w:cs="Times New Roman"/>
-              </w:rPr>
-              <w:t xml:space="preserve"> + </w:t>
+              <w:t xml:space="preserve">() else </w:t>
             </w:r>
             <w:proofErr w:type="spellStart"/>
             <w:r>
@@ -11508,7 +10858,7 @@
               <w:rPr>
                 <w:rFonts w:ascii="Times New Roman" w:hAnsi="Times New Roman" w:cs="Times New Roman"/>
               </w:rPr>
-              <w:t>('a')))</w:t>
+              <w:t>('A')</w:t>
             </w:r>
           </w:p>
           <w:p>
@@ -11521,21 +10871,35 @@
               <w:rPr>
                 <w:rFonts w:ascii="Times New Roman" w:hAnsi="Times New Roman" w:cs="Times New Roman"/>
               </w:rPr>
-              <w:t xml:space="preserve">        </w:t>
-            </w:r>
-            <w:proofErr w:type="spellStart"/>
-            <w:r>
-              <w:rPr>
-                <w:rFonts w:ascii="Times New Roman" w:hAnsi="Times New Roman" w:cs="Times New Roman"/>
-              </w:rPr>
-              <w:t>elif</w:t>
-            </w:r>
-            <w:proofErr w:type="spellEnd"/>
-            <w:r>
-              <w:rPr>
-                <w:rFonts w:ascii="Times New Roman" w:hAnsi="Times New Roman" w:cs="Times New Roman"/>
-              </w:rPr>
-              <w:t xml:space="preserve"> </w:t>
+              <w:t xml:space="preserve">            </w:t>
+            </w:r>
+            <w:proofErr w:type="spellStart"/>
+            <w:r>
+              <w:rPr>
+                <w:rFonts w:ascii="Times New Roman" w:hAnsi="Times New Roman" w:cs="Times New Roman"/>
+              </w:rPr>
+              <w:t>letter_shift</w:t>
+            </w:r>
+            <w:proofErr w:type="spellEnd"/>
+            <w:r>
+              <w:rPr>
+                <w:rFonts w:ascii="Times New Roman" w:hAnsi="Times New Roman" w:cs="Times New Roman"/>
+              </w:rPr>
+              <w:t xml:space="preserve"> = (</w:t>
+            </w:r>
+            <w:proofErr w:type="spellStart"/>
+            <w:r>
+              <w:rPr>
+                <w:rFonts w:ascii="Times New Roman" w:hAnsi="Times New Roman" w:cs="Times New Roman"/>
+              </w:rPr>
+              <w:t>ord</w:t>
+            </w:r>
+            <w:proofErr w:type="spellEnd"/>
+            <w:r>
+              <w:rPr>
+                <w:rFonts w:ascii="Times New Roman" w:hAnsi="Times New Roman" w:cs="Times New Roman"/>
+              </w:rPr>
+              <w:t>(</w:t>
             </w:r>
             <w:proofErr w:type="spellStart"/>
             <w:r>
@@ -11559,27 +10923,81 @@
               <w:t>i</w:t>
             </w:r>
             <w:proofErr w:type="spellEnd"/>
-            <w:proofErr w:type="gramStart"/>
-            <w:r>
-              <w:rPr>
-                <w:rFonts w:ascii="Times New Roman" w:hAnsi="Times New Roman" w:cs="Times New Roman"/>
-              </w:rPr>
-              <w:t>].</w:t>
-            </w:r>
-            <w:proofErr w:type="spellStart"/>
-            <w:r>
-              <w:rPr>
-                <w:rFonts w:ascii="Times New Roman" w:hAnsi="Times New Roman" w:cs="Times New Roman"/>
-              </w:rPr>
-              <w:t>isupper</w:t>
-            </w:r>
-            <w:proofErr w:type="spellEnd"/>
-            <w:proofErr w:type="gramEnd"/>
-            <w:r>
-              <w:rPr>
-                <w:rFonts w:ascii="Times New Roman" w:hAnsi="Times New Roman" w:cs="Times New Roman"/>
-              </w:rPr>
-              <w:t>():</w:t>
+            <w:r>
+              <w:rPr>
+                <w:rFonts w:ascii="Times New Roman" w:hAnsi="Times New Roman" w:cs="Times New Roman"/>
+              </w:rPr>
+              <w:t xml:space="preserve">]) - </w:t>
+            </w:r>
+            <w:proofErr w:type="spellStart"/>
+            <w:r>
+              <w:rPr>
+                <w:rFonts w:ascii="Times New Roman" w:hAnsi="Times New Roman" w:cs="Times New Roman"/>
+              </w:rPr>
+              <w:t>char_base</w:t>
+            </w:r>
+            <w:proofErr w:type="spellEnd"/>
+            <w:r>
+              <w:rPr>
+                <w:rFonts w:ascii="Times New Roman" w:hAnsi="Times New Roman" w:cs="Times New Roman"/>
+              </w:rPr>
+              <w:t xml:space="preserve"> + </w:t>
+            </w:r>
+            <w:proofErr w:type="spellStart"/>
+            <w:r>
+              <w:rPr>
+                <w:rFonts w:ascii="Times New Roman" w:hAnsi="Times New Roman" w:cs="Times New Roman"/>
+              </w:rPr>
+              <w:t>ord</w:t>
+            </w:r>
+            <w:proofErr w:type="spellEnd"/>
+            <w:r>
+              <w:rPr>
+                <w:rFonts w:ascii="Times New Roman" w:hAnsi="Times New Roman" w:cs="Times New Roman"/>
+              </w:rPr>
+              <w:t>(</w:t>
+            </w:r>
+            <w:proofErr w:type="spellStart"/>
+            <w:r>
+              <w:rPr>
+                <w:rFonts w:ascii="Times New Roman" w:hAnsi="Times New Roman" w:cs="Times New Roman"/>
+              </w:rPr>
+              <w:t>keyword_repeated</w:t>
+            </w:r>
+            <w:proofErr w:type="spellEnd"/>
+            <w:r>
+              <w:rPr>
+                <w:rFonts w:ascii="Times New Roman" w:hAnsi="Times New Roman" w:cs="Times New Roman"/>
+              </w:rPr>
+              <w:t>[</w:t>
+            </w:r>
+            <w:proofErr w:type="spellStart"/>
+            <w:r>
+              <w:rPr>
+                <w:rFonts w:ascii="Times New Roman" w:hAnsi="Times New Roman" w:cs="Times New Roman"/>
+              </w:rPr>
+              <w:t>i</w:t>
+            </w:r>
+            <w:proofErr w:type="spellEnd"/>
+            <w:r>
+              <w:rPr>
+                <w:rFonts w:ascii="Times New Roman" w:hAnsi="Times New Roman" w:cs="Times New Roman"/>
+              </w:rPr>
+              <w:t xml:space="preserve">]) - </w:t>
+            </w:r>
+            <w:proofErr w:type="spellStart"/>
+            <w:r>
+              <w:rPr>
+                <w:rFonts w:ascii="Times New Roman" w:hAnsi="Times New Roman" w:cs="Times New Roman"/>
+              </w:rPr>
+              <w:t>key_base</w:t>
+            </w:r>
+            <w:proofErr w:type="spellEnd"/>
+            <w:r>
+              <w:rPr>
+                <w:rFonts w:ascii="Times New Roman" w:hAnsi="Times New Roman" w:cs="Times New Roman"/>
+              </w:rPr>
+              <w:t>) % 26</w:t>
             </w:r>
           </w:p>
           <w:p>
@@ -11599,6 +11017,34 @@
               <w:rPr>
                 <w:rFonts w:ascii="Times New Roman" w:hAnsi="Times New Roman" w:cs="Times New Roman"/>
               </w:rPr>
+              <w:t>cipher_text</w:t>
+            </w:r>
+            <w:proofErr w:type="spellEnd"/>
+            <w:r>
+              <w:rPr>
+                <w:rFonts w:ascii="Times New Roman" w:hAnsi="Times New Roman" w:cs="Times New Roman"/>
+              </w:rPr>
+              <w:t xml:space="preserve"> += </w:t>
+            </w:r>
+            <w:proofErr w:type="gramStart"/>
+            <w:r>
+              <w:rPr>
+                <w:rFonts w:ascii="Times New Roman" w:hAnsi="Times New Roman" w:cs="Times New Roman"/>
+              </w:rPr>
+              <w:t>str(</w:t>
+            </w:r>
+            <w:proofErr w:type="gramEnd"/>
+            <w:r>
+              <w:rPr>
+                <w:rFonts w:ascii="Times New Roman" w:hAnsi="Times New Roman" w:cs="Times New Roman"/>
+              </w:rPr>
+              <w:t>chr(</w:t>
+            </w:r>
+            <w:proofErr w:type="spellStart"/>
+            <w:r>
+              <w:rPr>
+                <w:rFonts w:ascii="Times New Roman" w:hAnsi="Times New Roman" w:cs="Times New Roman"/>
+              </w:rPr>
               <w:t>letter_shift</w:t>
             </w:r>
             <w:proofErr w:type="spellEnd"/>
@@ -11606,173 +11052,6 @@
               <w:rPr>
                 <w:rFonts w:ascii="Times New Roman" w:hAnsi="Times New Roman" w:cs="Times New Roman"/>
               </w:rPr>
-              <w:t xml:space="preserve"> = (</w:t>
-            </w:r>
-            <w:proofErr w:type="spellStart"/>
-            <w:r>
-              <w:rPr>
-                <w:rFonts w:ascii="Times New Roman" w:hAnsi="Times New Roman" w:cs="Times New Roman"/>
-              </w:rPr>
-              <w:t>ord</w:t>
-            </w:r>
-            <w:proofErr w:type="spellEnd"/>
-            <w:r>
-              <w:rPr>
-                <w:rFonts w:ascii="Times New Roman" w:hAnsi="Times New Roman" w:cs="Times New Roman"/>
-              </w:rPr>
-              <w:t>(</w:t>
-            </w:r>
-            <w:proofErr w:type="spellStart"/>
-            <w:r>
-              <w:rPr>
-                <w:rFonts w:ascii="Times New Roman" w:hAnsi="Times New Roman" w:cs="Times New Roman"/>
-              </w:rPr>
-              <w:t>plain_text</w:t>
-            </w:r>
-            <w:proofErr w:type="spellEnd"/>
-            <w:r>
-              <w:rPr>
-                <w:rFonts w:ascii="Times New Roman" w:hAnsi="Times New Roman" w:cs="Times New Roman"/>
-              </w:rPr>
-              <w:t>[</w:t>
-            </w:r>
-            <w:proofErr w:type="spellStart"/>
-            <w:r>
-              <w:rPr>
-                <w:rFonts w:ascii="Times New Roman" w:hAnsi="Times New Roman" w:cs="Times New Roman"/>
-              </w:rPr>
-              <w:t>i</w:t>
-            </w:r>
-            <w:proofErr w:type="spellEnd"/>
-            <w:r>
-              <w:rPr>
-                <w:rFonts w:ascii="Times New Roman" w:hAnsi="Times New Roman" w:cs="Times New Roman"/>
-              </w:rPr>
-              <w:t xml:space="preserve">]) - </w:t>
-            </w:r>
-            <w:proofErr w:type="spellStart"/>
-            <w:r>
-              <w:rPr>
-                <w:rFonts w:ascii="Times New Roman" w:hAnsi="Times New Roman" w:cs="Times New Roman"/>
-              </w:rPr>
-              <w:t>ord</w:t>
-            </w:r>
-            <w:proofErr w:type="spellEnd"/>
-            <w:r>
-              <w:rPr>
-                <w:rFonts w:ascii="Times New Roman" w:hAnsi="Times New Roman" w:cs="Times New Roman"/>
-              </w:rPr>
-              <w:t xml:space="preserve">('A') + </w:t>
-            </w:r>
-            <w:proofErr w:type="spellStart"/>
-            <w:r>
-              <w:rPr>
-                <w:rFonts w:ascii="Times New Roman" w:hAnsi="Times New Roman" w:cs="Times New Roman"/>
-              </w:rPr>
-              <w:t>ord</w:t>
-            </w:r>
-            <w:proofErr w:type="spellEnd"/>
-            <w:r>
-              <w:rPr>
-                <w:rFonts w:ascii="Times New Roman" w:hAnsi="Times New Roman" w:cs="Times New Roman"/>
-              </w:rPr>
-              <w:t>(</w:t>
-            </w:r>
-            <w:proofErr w:type="spellStart"/>
-            <w:r>
-              <w:rPr>
-                <w:rFonts w:ascii="Times New Roman" w:hAnsi="Times New Roman" w:cs="Times New Roman"/>
-              </w:rPr>
-              <w:t>keyword_repeated</w:t>
-            </w:r>
-            <w:proofErr w:type="spellEnd"/>
-            <w:r>
-              <w:rPr>
-                <w:rFonts w:ascii="Times New Roman" w:hAnsi="Times New Roman" w:cs="Times New Roman"/>
-              </w:rPr>
-              <w:t>[</w:t>
-            </w:r>
-            <w:proofErr w:type="spellStart"/>
-            <w:r>
-              <w:rPr>
-                <w:rFonts w:ascii="Times New Roman" w:hAnsi="Times New Roman" w:cs="Times New Roman"/>
-              </w:rPr>
-              <w:t>i</w:t>
-            </w:r>
-            <w:proofErr w:type="spellEnd"/>
-            <w:r>
-              <w:rPr>
-                <w:rFonts w:ascii="Times New Roman" w:hAnsi="Times New Roman" w:cs="Times New Roman"/>
-              </w:rPr>
-              <w:t xml:space="preserve">]) - </w:t>
-            </w:r>
-            <w:proofErr w:type="spellStart"/>
-            <w:r>
-              <w:rPr>
-                <w:rFonts w:ascii="Times New Roman" w:hAnsi="Times New Roman" w:cs="Times New Roman"/>
-              </w:rPr>
-              <w:t>ord</w:t>
-            </w:r>
-            <w:proofErr w:type="spellEnd"/>
-            <w:r>
-              <w:rPr>
-                <w:rFonts w:ascii="Times New Roman" w:hAnsi="Times New Roman" w:cs="Times New Roman"/>
-              </w:rPr>
-              <w:t>('A')) % 26</w:t>
-            </w:r>
-          </w:p>
-          <w:p>
-            <w:pPr>
-              <w:rPr>
-                <w:rFonts w:ascii="Times New Roman" w:hAnsi="Times New Roman" w:cs="Times New Roman"/>
-              </w:rPr>
-            </w:pPr>
-            <w:r>
-              <w:rPr>
-                <w:rFonts w:ascii="Times New Roman" w:hAnsi="Times New Roman" w:cs="Times New Roman"/>
-              </w:rPr>
-              <w:t xml:space="preserve">            </w:t>
-            </w:r>
-            <w:proofErr w:type="spellStart"/>
-            <w:r>
-              <w:rPr>
-                <w:rFonts w:ascii="Times New Roman" w:hAnsi="Times New Roman" w:cs="Times New Roman"/>
-              </w:rPr>
-              <w:t>cipher_text</w:t>
-            </w:r>
-            <w:proofErr w:type="spellEnd"/>
-            <w:r>
-              <w:rPr>
-                <w:rFonts w:ascii="Times New Roman" w:hAnsi="Times New Roman" w:cs="Times New Roman"/>
-              </w:rPr>
-              <w:t xml:space="preserve"> += </w:t>
-            </w:r>
-            <w:proofErr w:type="gramStart"/>
-            <w:r>
-              <w:rPr>
-                <w:rFonts w:ascii="Times New Roman" w:hAnsi="Times New Roman" w:cs="Times New Roman"/>
-              </w:rPr>
-              <w:t>str(</w:t>
-            </w:r>
-            <w:proofErr w:type="gramEnd"/>
-            <w:r>
-              <w:rPr>
-                <w:rFonts w:ascii="Times New Roman" w:hAnsi="Times New Roman" w:cs="Times New Roman"/>
-              </w:rPr>
-              <w:t>chr(</w:t>
-            </w:r>
-            <w:proofErr w:type="spellStart"/>
-            <w:r>
-              <w:rPr>
-                <w:rFonts w:ascii="Times New Roman" w:hAnsi="Times New Roman" w:cs="Times New Roman"/>
-              </w:rPr>
-              <w:t>letter_shift</w:t>
-            </w:r>
-            <w:proofErr w:type="spellEnd"/>
-            <w:r>
-              <w:rPr>
-                <w:rFonts w:ascii="Times New Roman" w:hAnsi="Times New Roman" w:cs="Times New Roman"/>
-              </w:rPr>
               <w:t xml:space="preserve"> + </w:t>
             </w:r>
             <w:proofErr w:type="spellStart"/>
@@ -11780,14 +11059,14 @@
               <w:rPr>
                 <w:rFonts w:ascii="Times New Roman" w:hAnsi="Times New Roman" w:cs="Times New Roman"/>
               </w:rPr>
-              <w:t>ord</w:t>
-            </w:r>
-            <w:proofErr w:type="spellEnd"/>
-            <w:r>
-              <w:rPr>
-                <w:rFonts w:ascii="Times New Roman" w:hAnsi="Times New Roman" w:cs="Times New Roman"/>
-              </w:rPr>
-              <w:t>('A')))</w:t>
+              <w:t>char_base</w:t>
+            </w:r>
+            <w:proofErr w:type="spellEnd"/>
+            <w:r>
+              <w:rPr>
+                <w:rFonts w:ascii="Times New Roman" w:hAnsi="Times New Roman" w:cs="Times New Roman"/>
+              </w:rPr>
+              <w:t>))</w:t>
             </w:r>
           </w:p>
           <w:p>
@@ -11904,7 +11183,6 @@
               <w:rPr>
                 <w:rFonts w:ascii="Times New Roman" w:hAnsi="Times New Roman" w:cs="Times New Roman"/>
               </w:rPr>
-              <w:lastRenderedPageBreak/>
               <w:t xml:space="preserve">    </w:t>
             </w:r>
             <w:proofErr w:type="spellStart"/>
@@ -12155,564 +11433,6 @@
                 <w:rFonts w:ascii="Times New Roman" w:hAnsi="Times New Roman" w:cs="Times New Roman"/>
               </w:rPr>
               <w:t>]</w:t>
-            </w:r>
-          </w:p>
-          <w:p>
-            <w:pPr>
-              <w:rPr>
-                <w:rFonts w:ascii="Times New Roman" w:hAnsi="Times New Roman" w:cs="Times New Roman"/>
-              </w:rPr>
-            </w:pPr>
-            <w:r>
-              <w:rPr>
-                <w:rFonts w:ascii="Times New Roman" w:hAnsi="Times New Roman" w:cs="Times New Roman"/>
-              </w:rPr>
-              <w:t xml:space="preserve">        </w:t>
-            </w:r>
-            <w:proofErr w:type="spellStart"/>
-            <w:r>
-              <w:rPr>
-                <w:rFonts w:ascii="Times New Roman" w:hAnsi="Times New Roman" w:cs="Times New Roman"/>
-              </w:rPr>
-              <w:t>elif</w:t>
-            </w:r>
-            <w:proofErr w:type="spellEnd"/>
-            <w:r>
-              <w:rPr>
-                <w:rFonts w:ascii="Times New Roman" w:hAnsi="Times New Roman" w:cs="Times New Roman"/>
-              </w:rPr>
-              <w:t xml:space="preserve"> </w:t>
-            </w:r>
-            <w:proofErr w:type="spellStart"/>
-            <w:r>
-              <w:rPr>
-                <w:rFonts w:ascii="Times New Roman" w:hAnsi="Times New Roman" w:cs="Times New Roman"/>
-              </w:rPr>
-              <w:t>cipher_text</w:t>
-            </w:r>
-            <w:proofErr w:type="spellEnd"/>
-            <w:r>
-              <w:rPr>
-                <w:rFonts w:ascii="Times New Roman" w:hAnsi="Times New Roman" w:cs="Times New Roman"/>
-              </w:rPr>
-              <w:t>[</w:t>
-            </w:r>
-            <w:proofErr w:type="spellStart"/>
-            <w:r>
-              <w:rPr>
-                <w:rFonts w:ascii="Times New Roman" w:hAnsi="Times New Roman" w:cs="Times New Roman"/>
-              </w:rPr>
-              <w:t>i</w:t>
-            </w:r>
-            <w:proofErr w:type="spellEnd"/>
-            <w:proofErr w:type="gramStart"/>
-            <w:r>
-              <w:rPr>
-                <w:rFonts w:ascii="Times New Roman" w:hAnsi="Times New Roman" w:cs="Times New Roman"/>
-              </w:rPr>
-              <w:t>].</w:t>
-            </w:r>
-            <w:proofErr w:type="spellStart"/>
-            <w:r>
-              <w:rPr>
-                <w:rFonts w:ascii="Times New Roman" w:hAnsi="Times New Roman" w:cs="Times New Roman"/>
-              </w:rPr>
-              <w:t>islower</w:t>
-            </w:r>
-            <w:proofErr w:type="spellEnd"/>
-            <w:proofErr w:type="gramEnd"/>
-            <w:r>
-              <w:rPr>
-                <w:rFonts w:ascii="Times New Roman" w:hAnsi="Times New Roman" w:cs="Times New Roman"/>
-              </w:rPr>
-              <w:t>():</w:t>
-            </w:r>
-          </w:p>
-          <w:p>
-            <w:pPr>
-              <w:rPr>
-                <w:rFonts w:ascii="Times New Roman" w:hAnsi="Times New Roman" w:cs="Times New Roman"/>
-              </w:rPr>
-            </w:pPr>
-            <w:r>
-              <w:rPr>
-                <w:rFonts w:ascii="Times New Roman" w:hAnsi="Times New Roman" w:cs="Times New Roman"/>
-              </w:rPr>
-              <w:t xml:space="preserve">            </w:t>
-            </w:r>
-            <w:proofErr w:type="spellStart"/>
-            <w:r>
-              <w:rPr>
-                <w:rFonts w:ascii="Times New Roman" w:hAnsi="Times New Roman" w:cs="Times New Roman"/>
-              </w:rPr>
-              <w:t>letter_shift</w:t>
-            </w:r>
-            <w:proofErr w:type="spellEnd"/>
-            <w:r>
-              <w:rPr>
-                <w:rFonts w:ascii="Times New Roman" w:hAnsi="Times New Roman" w:cs="Times New Roman"/>
-              </w:rPr>
-              <w:t xml:space="preserve"> = (</w:t>
-            </w:r>
-            <w:proofErr w:type="spellStart"/>
-            <w:r>
-              <w:rPr>
-                <w:rFonts w:ascii="Times New Roman" w:hAnsi="Times New Roman" w:cs="Times New Roman"/>
-              </w:rPr>
-              <w:t>ord</w:t>
-            </w:r>
-            <w:proofErr w:type="spellEnd"/>
-            <w:r>
-              <w:rPr>
-                <w:rFonts w:ascii="Times New Roman" w:hAnsi="Times New Roman" w:cs="Times New Roman"/>
-              </w:rPr>
-              <w:t>(</w:t>
-            </w:r>
-            <w:proofErr w:type="spellStart"/>
-            <w:r>
-              <w:rPr>
-                <w:rFonts w:ascii="Times New Roman" w:hAnsi="Times New Roman" w:cs="Times New Roman"/>
-              </w:rPr>
-              <w:t>cipher_text</w:t>
-            </w:r>
-            <w:proofErr w:type="spellEnd"/>
-            <w:r>
-              <w:rPr>
-                <w:rFonts w:ascii="Times New Roman" w:hAnsi="Times New Roman" w:cs="Times New Roman"/>
-              </w:rPr>
-              <w:t>[</w:t>
-            </w:r>
-            <w:proofErr w:type="spellStart"/>
-            <w:r>
-              <w:rPr>
-                <w:rFonts w:ascii="Times New Roman" w:hAnsi="Times New Roman" w:cs="Times New Roman"/>
-              </w:rPr>
-              <w:t>i</w:t>
-            </w:r>
-            <w:proofErr w:type="spellEnd"/>
-            <w:r>
-              <w:rPr>
-                <w:rFonts w:ascii="Times New Roman" w:hAnsi="Times New Roman" w:cs="Times New Roman"/>
-              </w:rPr>
-              <w:t xml:space="preserve">]) - </w:t>
-            </w:r>
-            <w:proofErr w:type="spellStart"/>
-            <w:r>
-              <w:rPr>
-                <w:rFonts w:ascii="Times New Roman" w:hAnsi="Times New Roman" w:cs="Times New Roman"/>
-              </w:rPr>
-              <w:t>ord</w:t>
-            </w:r>
-            <w:proofErr w:type="spellEnd"/>
-            <w:r>
-              <w:rPr>
-                <w:rFonts w:ascii="Times New Roman" w:hAnsi="Times New Roman" w:cs="Times New Roman"/>
-              </w:rPr>
-              <w:t>('a') - (</w:t>
-            </w:r>
-            <w:proofErr w:type="spellStart"/>
-            <w:r>
-              <w:rPr>
-                <w:rFonts w:ascii="Times New Roman" w:hAnsi="Times New Roman" w:cs="Times New Roman"/>
-              </w:rPr>
-              <w:t>ord</w:t>
-            </w:r>
-            <w:proofErr w:type="spellEnd"/>
-            <w:r>
-              <w:rPr>
-                <w:rFonts w:ascii="Times New Roman" w:hAnsi="Times New Roman" w:cs="Times New Roman"/>
-              </w:rPr>
-              <w:t>(</w:t>
-            </w:r>
-            <w:proofErr w:type="spellStart"/>
-            <w:r>
-              <w:rPr>
-                <w:rFonts w:ascii="Times New Roman" w:hAnsi="Times New Roman" w:cs="Times New Roman"/>
-              </w:rPr>
-              <w:t>keyword_repeated</w:t>
-            </w:r>
-            <w:proofErr w:type="spellEnd"/>
-            <w:r>
-              <w:rPr>
-                <w:rFonts w:ascii="Times New Roman" w:hAnsi="Times New Roman" w:cs="Times New Roman"/>
-              </w:rPr>
-              <w:t>[</w:t>
-            </w:r>
-            <w:proofErr w:type="spellStart"/>
-            <w:r>
-              <w:rPr>
-                <w:rFonts w:ascii="Times New Roman" w:hAnsi="Times New Roman" w:cs="Times New Roman"/>
-              </w:rPr>
-              <w:t>i</w:t>
-            </w:r>
-            <w:proofErr w:type="spellEnd"/>
-            <w:r>
-              <w:rPr>
-                <w:rFonts w:ascii="Times New Roman" w:hAnsi="Times New Roman" w:cs="Times New Roman"/>
-              </w:rPr>
-              <w:t xml:space="preserve">]) - </w:t>
-            </w:r>
-            <w:proofErr w:type="spellStart"/>
-            <w:r>
-              <w:rPr>
-                <w:rFonts w:ascii="Times New Roman" w:hAnsi="Times New Roman" w:cs="Times New Roman"/>
-              </w:rPr>
-              <w:t>ord</w:t>
-            </w:r>
-            <w:proofErr w:type="spellEnd"/>
-            <w:r>
-              <w:rPr>
-                <w:rFonts w:ascii="Times New Roman" w:hAnsi="Times New Roman" w:cs="Times New Roman"/>
-              </w:rPr>
-              <w:t>('a'))) % 26</w:t>
-            </w:r>
-          </w:p>
-          <w:p>
-            <w:pPr>
-              <w:rPr>
-                <w:rFonts w:ascii="Times New Roman" w:hAnsi="Times New Roman" w:cs="Times New Roman"/>
-              </w:rPr>
-            </w:pPr>
-            <w:r>
-              <w:rPr>
-                <w:rFonts w:ascii="Times New Roman" w:hAnsi="Times New Roman" w:cs="Times New Roman"/>
-              </w:rPr>
-              <w:t xml:space="preserve">            </w:t>
-            </w:r>
-            <w:proofErr w:type="spellStart"/>
-            <w:r>
-              <w:rPr>
-                <w:rFonts w:ascii="Times New Roman" w:hAnsi="Times New Roman" w:cs="Times New Roman"/>
-              </w:rPr>
-              <w:t>decrypted_text</w:t>
-            </w:r>
-            <w:proofErr w:type="spellEnd"/>
-            <w:r>
-              <w:rPr>
-                <w:rFonts w:ascii="Times New Roman" w:hAnsi="Times New Roman" w:cs="Times New Roman"/>
-              </w:rPr>
-              <w:t xml:space="preserve"> += </w:t>
-            </w:r>
-            <w:proofErr w:type="gramStart"/>
-            <w:r>
-              <w:rPr>
-                <w:rFonts w:ascii="Times New Roman" w:hAnsi="Times New Roman" w:cs="Times New Roman"/>
-              </w:rPr>
-              <w:t>str(</w:t>
-            </w:r>
-            <w:proofErr w:type="gramEnd"/>
-            <w:r>
-              <w:rPr>
-                <w:rFonts w:ascii="Times New Roman" w:hAnsi="Times New Roman" w:cs="Times New Roman"/>
-              </w:rPr>
-              <w:t>chr(</w:t>
-            </w:r>
-            <w:proofErr w:type="spellStart"/>
-            <w:r>
-              <w:rPr>
-                <w:rFonts w:ascii="Times New Roman" w:hAnsi="Times New Roman" w:cs="Times New Roman"/>
-              </w:rPr>
-              <w:t>letter_shift</w:t>
-            </w:r>
-            <w:proofErr w:type="spellEnd"/>
-            <w:r>
-              <w:rPr>
-                <w:rFonts w:ascii="Times New Roman" w:hAnsi="Times New Roman" w:cs="Times New Roman"/>
-              </w:rPr>
-              <w:t xml:space="preserve"> + </w:t>
-            </w:r>
-            <w:proofErr w:type="spellStart"/>
-            <w:r>
-              <w:rPr>
-                <w:rFonts w:ascii="Times New Roman" w:hAnsi="Times New Roman" w:cs="Times New Roman"/>
-              </w:rPr>
-              <w:t>ord</w:t>
-            </w:r>
-            <w:proofErr w:type="spellEnd"/>
-            <w:r>
-              <w:rPr>
-                <w:rFonts w:ascii="Times New Roman" w:hAnsi="Times New Roman" w:cs="Times New Roman"/>
-              </w:rPr>
-              <w:t>('a')))</w:t>
-            </w:r>
-          </w:p>
-          <w:p>
-            <w:pPr>
-              <w:rPr>
-                <w:rFonts w:ascii="Times New Roman" w:hAnsi="Times New Roman" w:cs="Times New Roman"/>
-              </w:rPr>
-            </w:pPr>
-            <w:r>
-              <w:rPr>
-                <w:rFonts w:ascii="Times New Roman" w:hAnsi="Times New Roman" w:cs="Times New Roman"/>
-              </w:rPr>
-              <w:t xml:space="preserve">        </w:t>
-            </w:r>
-            <w:proofErr w:type="spellStart"/>
-            <w:r>
-              <w:rPr>
-                <w:rFonts w:ascii="Times New Roman" w:hAnsi="Times New Roman" w:cs="Times New Roman"/>
-              </w:rPr>
-              <w:t>elif</w:t>
-            </w:r>
-            <w:proofErr w:type="spellEnd"/>
-            <w:r>
-              <w:rPr>
-                <w:rFonts w:ascii="Times New Roman" w:hAnsi="Times New Roman" w:cs="Times New Roman"/>
-              </w:rPr>
-              <w:t xml:space="preserve"> </w:t>
-            </w:r>
-            <w:proofErr w:type="spellStart"/>
-            <w:r>
-              <w:rPr>
-                <w:rFonts w:ascii="Times New Roman" w:hAnsi="Times New Roman" w:cs="Times New Roman"/>
-              </w:rPr>
-              <w:t>cipher_text</w:t>
-            </w:r>
-            <w:proofErr w:type="spellEnd"/>
-            <w:r>
-              <w:rPr>
-                <w:rFonts w:ascii="Times New Roman" w:hAnsi="Times New Roman" w:cs="Times New Roman"/>
-              </w:rPr>
-              <w:t>[</w:t>
-            </w:r>
-            <w:proofErr w:type="spellStart"/>
-            <w:r>
-              <w:rPr>
-                <w:rFonts w:ascii="Times New Roman" w:hAnsi="Times New Roman" w:cs="Times New Roman"/>
-              </w:rPr>
-              <w:t>i</w:t>
-            </w:r>
-            <w:proofErr w:type="spellEnd"/>
-            <w:proofErr w:type="gramStart"/>
-            <w:r>
-              <w:rPr>
-                <w:rFonts w:ascii="Times New Roman" w:hAnsi="Times New Roman" w:cs="Times New Roman"/>
-              </w:rPr>
-              <w:t>].</w:t>
-            </w:r>
-            <w:proofErr w:type="spellStart"/>
-            <w:r>
-              <w:rPr>
-                <w:rFonts w:ascii="Times New Roman" w:hAnsi="Times New Roman" w:cs="Times New Roman"/>
-              </w:rPr>
-              <w:t>isupper</w:t>
-            </w:r>
-            <w:proofErr w:type="spellEnd"/>
-            <w:proofErr w:type="gramEnd"/>
-            <w:r>
-              <w:rPr>
-                <w:rFonts w:ascii="Times New Roman" w:hAnsi="Times New Roman" w:cs="Times New Roman"/>
-              </w:rPr>
-              <w:t>():</w:t>
-            </w:r>
-          </w:p>
-          <w:p>
-            <w:pPr>
-              <w:rPr>
-                <w:rFonts w:ascii="Times New Roman" w:hAnsi="Times New Roman" w:cs="Times New Roman"/>
-              </w:rPr>
-            </w:pPr>
-            <w:r>
-              <w:rPr>
-                <w:rFonts w:ascii="Times New Roman" w:hAnsi="Times New Roman" w:cs="Times New Roman"/>
-              </w:rPr>
-              <w:t xml:space="preserve">            </w:t>
-            </w:r>
-            <w:proofErr w:type="spellStart"/>
-            <w:r>
-              <w:rPr>
-                <w:rFonts w:ascii="Times New Roman" w:hAnsi="Times New Roman" w:cs="Times New Roman"/>
-              </w:rPr>
-              <w:t>letter_shift</w:t>
-            </w:r>
-            <w:proofErr w:type="spellEnd"/>
-            <w:r>
-              <w:rPr>
-                <w:rFonts w:ascii="Times New Roman" w:hAnsi="Times New Roman" w:cs="Times New Roman"/>
-              </w:rPr>
-              <w:t xml:space="preserve"> = (</w:t>
-            </w:r>
-            <w:proofErr w:type="spellStart"/>
-            <w:r>
-              <w:rPr>
-                <w:rFonts w:ascii="Times New Roman" w:hAnsi="Times New Roman" w:cs="Times New Roman"/>
-              </w:rPr>
-              <w:t>ord</w:t>
-            </w:r>
-            <w:proofErr w:type="spellEnd"/>
-            <w:r>
-              <w:rPr>
-                <w:rFonts w:ascii="Times New Roman" w:hAnsi="Times New Roman" w:cs="Times New Roman"/>
-              </w:rPr>
-              <w:t>(</w:t>
-            </w:r>
-            <w:proofErr w:type="spellStart"/>
-            <w:r>
-              <w:rPr>
-                <w:rFonts w:ascii="Times New Roman" w:hAnsi="Times New Roman" w:cs="Times New Roman"/>
-              </w:rPr>
-              <w:t>cipher_text</w:t>
-            </w:r>
-            <w:proofErr w:type="spellEnd"/>
-            <w:r>
-              <w:rPr>
-                <w:rFonts w:ascii="Times New Roman" w:hAnsi="Times New Roman" w:cs="Times New Roman"/>
-              </w:rPr>
-              <w:t>[</w:t>
-            </w:r>
-            <w:proofErr w:type="spellStart"/>
-            <w:r>
-              <w:rPr>
-                <w:rFonts w:ascii="Times New Roman" w:hAnsi="Times New Roman" w:cs="Times New Roman"/>
-              </w:rPr>
-              <w:t>i</w:t>
-            </w:r>
-            <w:proofErr w:type="spellEnd"/>
-            <w:r>
-              <w:rPr>
-                <w:rFonts w:ascii="Times New Roman" w:hAnsi="Times New Roman" w:cs="Times New Roman"/>
-              </w:rPr>
-              <w:t xml:space="preserve">]) - </w:t>
-            </w:r>
-            <w:proofErr w:type="spellStart"/>
-            <w:r>
-              <w:rPr>
-                <w:rFonts w:ascii="Times New Roman" w:hAnsi="Times New Roman" w:cs="Times New Roman"/>
-              </w:rPr>
-              <w:t>ord</w:t>
-            </w:r>
-            <w:proofErr w:type="spellEnd"/>
-            <w:r>
-              <w:rPr>
-                <w:rFonts w:ascii="Times New Roman" w:hAnsi="Times New Roman" w:cs="Times New Roman"/>
-              </w:rPr>
-              <w:t>('A') - (</w:t>
-            </w:r>
-            <w:proofErr w:type="spellStart"/>
-            <w:r>
-              <w:rPr>
-                <w:rFonts w:ascii="Times New Roman" w:hAnsi="Times New Roman" w:cs="Times New Roman"/>
-              </w:rPr>
-              <w:t>ord</w:t>
-            </w:r>
-            <w:proofErr w:type="spellEnd"/>
-            <w:r>
-              <w:rPr>
-                <w:rFonts w:ascii="Times New Roman" w:hAnsi="Times New Roman" w:cs="Times New Roman"/>
-              </w:rPr>
-              <w:t>(</w:t>
-            </w:r>
-            <w:proofErr w:type="spellStart"/>
-            <w:r>
-              <w:rPr>
-                <w:rFonts w:ascii="Times New Roman" w:hAnsi="Times New Roman" w:cs="Times New Roman"/>
-              </w:rPr>
-              <w:t>keyword_repeated</w:t>
-            </w:r>
-            <w:proofErr w:type="spellEnd"/>
-            <w:r>
-              <w:rPr>
-                <w:rFonts w:ascii="Times New Roman" w:hAnsi="Times New Roman" w:cs="Times New Roman"/>
-              </w:rPr>
-              <w:t>[</w:t>
-            </w:r>
-            <w:proofErr w:type="spellStart"/>
-            <w:r>
-              <w:rPr>
-                <w:rFonts w:ascii="Times New Roman" w:hAnsi="Times New Roman" w:cs="Times New Roman"/>
-              </w:rPr>
-              <w:t>i</w:t>
-            </w:r>
-            <w:proofErr w:type="spellEnd"/>
-            <w:r>
-              <w:rPr>
-                <w:rFonts w:ascii="Times New Roman" w:hAnsi="Times New Roman" w:cs="Times New Roman"/>
-              </w:rPr>
-              <w:t xml:space="preserve">]) - </w:t>
-            </w:r>
-            <w:proofErr w:type="spellStart"/>
-            <w:r>
-              <w:rPr>
-                <w:rFonts w:ascii="Times New Roman" w:hAnsi="Times New Roman" w:cs="Times New Roman"/>
-              </w:rPr>
-              <w:t>ord</w:t>
-            </w:r>
-            <w:proofErr w:type="spellEnd"/>
-            <w:r>
-              <w:rPr>
-                <w:rFonts w:ascii="Times New Roman" w:hAnsi="Times New Roman" w:cs="Times New Roman"/>
-              </w:rPr>
-              <w:t>('A'))) % 26</w:t>
-            </w:r>
-          </w:p>
-          <w:p>
-            <w:pPr>
-              <w:rPr>
-                <w:rFonts w:ascii="Times New Roman" w:hAnsi="Times New Roman" w:cs="Times New Roman"/>
-              </w:rPr>
-            </w:pPr>
-            <w:r>
-              <w:rPr>
-                <w:rFonts w:ascii="Times New Roman" w:hAnsi="Times New Roman" w:cs="Times New Roman"/>
-              </w:rPr>
-              <w:t xml:space="preserve">            </w:t>
-            </w:r>
-            <w:proofErr w:type="spellStart"/>
-            <w:r>
-              <w:rPr>
-                <w:rFonts w:ascii="Times New Roman" w:hAnsi="Times New Roman" w:cs="Times New Roman"/>
-              </w:rPr>
-              <w:t>decrypted_text</w:t>
-            </w:r>
-            <w:proofErr w:type="spellEnd"/>
-            <w:r>
-              <w:rPr>
-                <w:rFonts w:ascii="Times New Roman" w:hAnsi="Times New Roman" w:cs="Times New Roman"/>
-              </w:rPr>
-              <w:t xml:space="preserve"> += </w:t>
-            </w:r>
-            <w:proofErr w:type="gramStart"/>
-            <w:r>
-              <w:rPr>
-                <w:rFonts w:ascii="Times New Roman" w:hAnsi="Times New Roman" w:cs="Times New Roman"/>
-              </w:rPr>
-              <w:t>str(</w:t>
-            </w:r>
-            <w:proofErr w:type="gramEnd"/>
-            <w:r>
-              <w:rPr>
-                <w:rFonts w:ascii="Times New Roman" w:hAnsi="Times New Roman" w:cs="Times New Roman"/>
-              </w:rPr>
-              <w:t>chr(</w:t>
-            </w:r>
-            <w:proofErr w:type="spellStart"/>
-            <w:r>
-              <w:rPr>
-                <w:rFonts w:ascii="Times New Roman" w:hAnsi="Times New Roman" w:cs="Times New Roman"/>
-              </w:rPr>
-              <w:t>letter_shift</w:t>
-            </w:r>
-            <w:proofErr w:type="spellEnd"/>
-            <w:r>
-              <w:rPr>
-                <w:rFonts w:ascii="Times New Roman" w:hAnsi="Times New Roman" w:cs="Times New Roman"/>
-              </w:rPr>
-              <w:t xml:space="preserve"> + </w:t>
-            </w:r>
-            <w:proofErr w:type="spellStart"/>
-            <w:r>
-              <w:rPr>
-                <w:rFonts w:ascii="Times New Roman" w:hAnsi="Times New Roman" w:cs="Times New Roman"/>
-              </w:rPr>
-              <w:t>ord</w:t>
-            </w:r>
-            <w:proofErr w:type="spellEnd"/>
-            <w:r>
-              <w:rPr>
-                <w:rFonts w:ascii="Times New Roman" w:hAnsi="Times New Roman" w:cs="Times New Roman"/>
-              </w:rPr>
-              <w:t>('A')))</w:t>
             </w:r>
           </w:p>
           <w:p>
@@ -12732,7 +11452,357 @@
               <w:rPr>
                 <w:rFonts w:ascii="Times New Roman" w:hAnsi="Times New Roman" w:cs="Times New Roman"/>
               </w:rPr>
-              <w:t xml:space="preserve">    return </w:t>
+              <w:t xml:space="preserve">        else:</w:t>
+            </w:r>
+          </w:p>
+          <w:p>
+            <w:pPr>
+              <w:rPr>
+                <w:rFonts w:ascii="Times New Roman" w:hAnsi="Times New Roman" w:cs="Times New Roman"/>
+              </w:rPr>
+            </w:pPr>
+            <w:r>
+              <w:rPr>
+                <w:rFonts w:ascii="Times New Roman" w:hAnsi="Times New Roman" w:cs="Times New Roman"/>
+              </w:rPr>
+              <w:t xml:space="preserve">            </w:t>
+            </w:r>
+            <w:proofErr w:type="spellStart"/>
+            <w:r>
+              <w:rPr>
+                <w:rFonts w:ascii="Times New Roman" w:hAnsi="Times New Roman" w:cs="Times New Roman"/>
+              </w:rPr>
+              <w:t>char_base</w:t>
+            </w:r>
+            <w:proofErr w:type="spellEnd"/>
+            <w:r>
+              <w:rPr>
+                <w:rFonts w:ascii="Times New Roman" w:hAnsi="Times New Roman" w:cs="Times New Roman"/>
+              </w:rPr>
+              <w:t xml:space="preserve"> = </w:t>
+            </w:r>
+            <w:proofErr w:type="spellStart"/>
+            <w:r>
+              <w:rPr>
+                <w:rFonts w:ascii="Times New Roman" w:hAnsi="Times New Roman" w:cs="Times New Roman"/>
+              </w:rPr>
+              <w:t>ord</w:t>
+            </w:r>
+            <w:proofErr w:type="spellEnd"/>
+            <w:r>
+              <w:rPr>
+                <w:rFonts w:ascii="Times New Roman" w:hAnsi="Times New Roman" w:cs="Times New Roman"/>
+              </w:rPr>
+              <w:t xml:space="preserve">('a') if </w:t>
+            </w:r>
+            <w:proofErr w:type="spellStart"/>
+            <w:r>
+              <w:rPr>
+                <w:rFonts w:ascii="Times New Roman" w:hAnsi="Times New Roman" w:cs="Times New Roman"/>
+              </w:rPr>
+              <w:t>cipher_text</w:t>
+            </w:r>
+            <w:proofErr w:type="spellEnd"/>
+            <w:r>
+              <w:rPr>
+                <w:rFonts w:ascii="Times New Roman" w:hAnsi="Times New Roman" w:cs="Times New Roman"/>
+              </w:rPr>
+              <w:t>[</w:t>
+            </w:r>
+            <w:proofErr w:type="spellStart"/>
+            <w:r>
+              <w:rPr>
+                <w:rFonts w:ascii="Times New Roman" w:hAnsi="Times New Roman" w:cs="Times New Roman"/>
+              </w:rPr>
+              <w:t>i</w:t>
+            </w:r>
+            <w:proofErr w:type="spellEnd"/>
+            <w:proofErr w:type="gramStart"/>
+            <w:r>
+              <w:rPr>
+                <w:rFonts w:ascii="Times New Roman" w:hAnsi="Times New Roman" w:cs="Times New Roman"/>
+              </w:rPr>
+              <w:t>].</w:t>
+            </w:r>
+            <w:proofErr w:type="spellStart"/>
+            <w:r>
+              <w:rPr>
+                <w:rFonts w:ascii="Times New Roman" w:hAnsi="Times New Roman" w:cs="Times New Roman"/>
+              </w:rPr>
+              <w:t>islower</w:t>
+            </w:r>
+            <w:proofErr w:type="spellEnd"/>
+            <w:proofErr w:type="gramEnd"/>
+            <w:r>
+              <w:rPr>
+                <w:rFonts w:ascii="Times New Roman" w:hAnsi="Times New Roman" w:cs="Times New Roman"/>
+              </w:rPr>
+              <w:t xml:space="preserve">() else </w:t>
+            </w:r>
+            <w:proofErr w:type="spellStart"/>
+            <w:r>
+              <w:rPr>
+                <w:rFonts w:ascii="Times New Roman" w:hAnsi="Times New Roman" w:cs="Times New Roman"/>
+              </w:rPr>
+              <w:t>ord</w:t>
+            </w:r>
+            <w:proofErr w:type="spellEnd"/>
+            <w:r>
+              <w:rPr>
+                <w:rFonts w:ascii="Times New Roman" w:hAnsi="Times New Roman" w:cs="Times New Roman"/>
+              </w:rPr>
+              <w:t>('A')</w:t>
+            </w:r>
+          </w:p>
+          <w:p>
+            <w:pPr>
+              <w:rPr>
+                <w:rFonts w:ascii="Times New Roman" w:hAnsi="Times New Roman" w:cs="Times New Roman"/>
+              </w:rPr>
+            </w:pPr>
+            <w:r>
+              <w:rPr>
+                <w:rFonts w:ascii="Times New Roman" w:hAnsi="Times New Roman" w:cs="Times New Roman"/>
+              </w:rPr>
+              <w:t xml:space="preserve">            </w:t>
+            </w:r>
+            <w:proofErr w:type="spellStart"/>
+            <w:r>
+              <w:rPr>
+                <w:rFonts w:ascii="Times New Roman" w:hAnsi="Times New Roman" w:cs="Times New Roman"/>
+              </w:rPr>
+              <w:t>key_base</w:t>
+            </w:r>
+            <w:proofErr w:type="spellEnd"/>
+            <w:r>
+              <w:rPr>
+                <w:rFonts w:ascii="Times New Roman" w:hAnsi="Times New Roman" w:cs="Times New Roman"/>
+              </w:rPr>
+              <w:t xml:space="preserve"> = </w:t>
+            </w:r>
+            <w:proofErr w:type="spellStart"/>
+            <w:r>
+              <w:rPr>
+                <w:rFonts w:ascii="Times New Roman" w:hAnsi="Times New Roman" w:cs="Times New Roman"/>
+              </w:rPr>
+              <w:t>ord</w:t>
+            </w:r>
+            <w:proofErr w:type="spellEnd"/>
+            <w:r>
+              <w:rPr>
+                <w:rFonts w:ascii="Times New Roman" w:hAnsi="Times New Roman" w:cs="Times New Roman"/>
+              </w:rPr>
+              <w:t xml:space="preserve">('a') if </w:t>
+            </w:r>
+            <w:proofErr w:type="spellStart"/>
+            <w:r>
+              <w:rPr>
+                <w:rFonts w:ascii="Times New Roman" w:hAnsi="Times New Roman" w:cs="Times New Roman"/>
+              </w:rPr>
+              <w:t>keyword_repeated</w:t>
+            </w:r>
+            <w:proofErr w:type="spellEnd"/>
+            <w:r>
+              <w:rPr>
+                <w:rFonts w:ascii="Times New Roman" w:hAnsi="Times New Roman" w:cs="Times New Roman"/>
+              </w:rPr>
+              <w:t>[</w:t>
+            </w:r>
+            <w:proofErr w:type="spellStart"/>
+            <w:r>
+              <w:rPr>
+                <w:rFonts w:ascii="Times New Roman" w:hAnsi="Times New Roman" w:cs="Times New Roman"/>
+              </w:rPr>
+              <w:t>i</w:t>
+            </w:r>
+            <w:proofErr w:type="spellEnd"/>
+            <w:proofErr w:type="gramStart"/>
+            <w:r>
+              <w:rPr>
+                <w:rFonts w:ascii="Times New Roman" w:hAnsi="Times New Roman" w:cs="Times New Roman"/>
+              </w:rPr>
+              <w:t>].</w:t>
+            </w:r>
+            <w:proofErr w:type="spellStart"/>
+            <w:r>
+              <w:rPr>
+                <w:rFonts w:ascii="Times New Roman" w:hAnsi="Times New Roman" w:cs="Times New Roman"/>
+              </w:rPr>
+              <w:t>islower</w:t>
+            </w:r>
+            <w:proofErr w:type="spellEnd"/>
+            <w:proofErr w:type="gramEnd"/>
+            <w:r>
+              <w:rPr>
+                <w:rFonts w:ascii="Times New Roman" w:hAnsi="Times New Roman" w:cs="Times New Roman"/>
+              </w:rPr>
+              <w:t xml:space="preserve">() else </w:t>
+            </w:r>
+            <w:proofErr w:type="spellStart"/>
+            <w:r>
+              <w:rPr>
+                <w:rFonts w:ascii="Times New Roman" w:hAnsi="Times New Roman" w:cs="Times New Roman"/>
+              </w:rPr>
+              <w:t>ord</w:t>
+            </w:r>
+            <w:proofErr w:type="spellEnd"/>
+            <w:r>
+              <w:rPr>
+                <w:rFonts w:ascii="Times New Roman" w:hAnsi="Times New Roman" w:cs="Times New Roman"/>
+              </w:rPr>
+              <w:t>('A')</w:t>
+            </w:r>
+          </w:p>
+          <w:p>
+            <w:pPr>
+              <w:rPr>
+                <w:rFonts w:ascii="Times New Roman" w:hAnsi="Times New Roman" w:cs="Times New Roman"/>
+              </w:rPr>
+            </w:pPr>
+            <w:r>
+              <w:rPr>
+                <w:rFonts w:ascii="Times New Roman" w:hAnsi="Times New Roman" w:cs="Times New Roman"/>
+              </w:rPr>
+              <w:t xml:space="preserve">            </w:t>
+            </w:r>
+            <w:proofErr w:type="spellStart"/>
+            <w:r>
+              <w:rPr>
+                <w:rFonts w:ascii="Times New Roman" w:hAnsi="Times New Roman" w:cs="Times New Roman"/>
+              </w:rPr>
+              <w:t>letter_shift</w:t>
+            </w:r>
+            <w:proofErr w:type="spellEnd"/>
+            <w:r>
+              <w:rPr>
+                <w:rFonts w:ascii="Times New Roman" w:hAnsi="Times New Roman" w:cs="Times New Roman"/>
+              </w:rPr>
+              <w:t xml:space="preserve"> = (</w:t>
+            </w:r>
+            <w:proofErr w:type="spellStart"/>
+            <w:r>
+              <w:rPr>
+                <w:rFonts w:ascii="Times New Roman" w:hAnsi="Times New Roman" w:cs="Times New Roman"/>
+              </w:rPr>
+              <w:t>ord</w:t>
+            </w:r>
+            <w:proofErr w:type="spellEnd"/>
+            <w:r>
+              <w:rPr>
+                <w:rFonts w:ascii="Times New Roman" w:hAnsi="Times New Roman" w:cs="Times New Roman"/>
+              </w:rPr>
+              <w:t>(</w:t>
+            </w:r>
+            <w:proofErr w:type="spellStart"/>
+            <w:r>
+              <w:rPr>
+                <w:rFonts w:ascii="Times New Roman" w:hAnsi="Times New Roman" w:cs="Times New Roman"/>
+              </w:rPr>
+              <w:t>cipher_text</w:t>
+            </w:r>
+            <w:proofErr w:type="spellEnd"/>
+            <w:r>
+              <w:rPr>
+                <w:rFonts w:ascii="Times New Roman" w:hAnsi="Times New Roman" w:cs="Times New Roman"/>
+              </w:rPr>
+              <w:t>[</w:t>
+            </w:r>
+            <w:proofErr w:type="spellStart"/>
+            <w:r>
+              <w:rPr>
+                <w:rFonts w:ascii="Times New Roman" w:hAnsi="Times New Roman" w:cs="Times New Roman"/>
+              </w:rPr>
+              <w:t>i</w:t>
+            </w:r>
+            <w:proofErr w:type="spellEnd"/>
+            <w:r>
+              <w:rPr>
+                <w:rFonts w:ascii="Times New Roman" w:hAnsi="Times New Roman" w:cs="Times New Roman"/>
+              </w:rPr>
+              <w:t xml:space="preserve">]) - </w:t>
+            </w:r>
+            <w:proofErr w:type="spellStart"/>
+            <w:r>
+              <w:rPr>
+                <w:rFonts w:ascii="Times New Roman" w:hAnsi="Times New Roman" w:cs="Times New Roman"/>
+              </w:rPr>
+              <w:t>char_base</w:t>
+            </w:r>
+            <w:proofErr w:type="spellEnd"/>
+            <w:r>
+              <w:rPr>
+                <w:rFonts w:ascii="Times New Roman" w:hAnsi="Times New Roman" w:cs="Times New Roman"/>
+              </w:rPr>
+              <w:t xml:space="preserve"> - (</w:t>
+            </w:r>
+            <w:proofErr w:type="spellStart"/>
+            <w:r>
+              <w:rPr>
+                <w:rFonts w:ascii="Times New Roman" w:hAnsi="Times New Roman" w:cs="Times New Roman"/>
+              </w:rPr>
+              <w:t>ord</w:t>
+            </w:r>
+            <w:proofErr w:type="spellEnd"/>
+            <w:r>
+              <w:rPr>
+                <w:rFonts w:ascii="Times New Roman" w:hAnsi="Times New Roman" w:cs="Times New Roman"/>
+              </w:rPr>
+              <w:t>(</w:t>
+            </w:r>
+            <w:proofErr w:type="spellStart"/>
+            <w:r>
+              <w:rPr>
+                <w:rFonts w:ascii="Times New Roman" w:hAnsi="Times New Roman" w:cs="Times New Roman"/>
+              </w:rPr>
+              <w:t>keyword_repeated</w:t>
+            </w:r>
+            <w:proofErr w:type="spellEnd"/>
+            <w:r>
+              <w:rPr>
+                <w:rFonts w:ascii="Times New Roman" w:hAnsi="Times New Roman" w:cs="Times New Roman"/>
+              </w:rPr>
+              <w:t>[</w:t>
+            </w:r>
+            <w:proofErr w:type="spellStart"/>
+            <w:r>
+              <w:rPr>
+                <w:rFonts w:ascii="Times New Roman" w:hAnsi="Times New Roman" w:cs="Times New Roman"/>
+              </w:rPr>
+              <w:t>i</w:t>
+            </w:r>
+            <w:proofErr w:type="spellEnd"/>
+            <w:r>
+              <w:rPr>
+                <w:rFonts w:ascii="Times New Roman" w:hAnsi="Times New Roman" w:cs="Times New Roman"/>
+              </w:rPr>
+              <w:t xml:space="preserve">]) - </w:t>
+            </w:r>
+            <w:proofErr w:type="spellStart"/>
+            <w:r>
+              <w:rPr>
+                <w:rFonts w:ascii="Times New Roman" w:hAnsi="Times New Roman" w:cs="Times New Roman"/>
+              </w:rPr>
+              <w:t>key_base</w:t>
+            </w:r>
+            <w:proofErr w:type="spellEnd"/>
+            <w:r>
+              <w:rPr>
+                <w:rFonts w:ascii="Times New Roman" w:hAnsi="Times New Roman" w:cs="Times New Roman"/>
+              </w:rPr>
+              <w:t>)) % 26</w:t>
+            </w:r>
+          </w:p>
+          <w:p>
+            <w:pPr>
+              <w:rPr>
+                <w:rFonts w:ascii="Times New Roman" w:hAnsi="Times New Roman" w:cs="Times New Roman"/>
+              </w:rPr>
+            </w:pPr>
+            <w:r>
+              <w:rPr>
+                <w:rFonts w:ascii="Times New Roman" w:hAnsi="Times New Roman" w:cs="Times New Roman"/>
+              </w:rPr>
+              <w:t xml:space="preserve">            </w:t>
             </w:r>
             <w:proofErr w:type="spellStart"/>
             <w:r>
@@ -12742,6 +11812,54 @@
               <w:t>decrypted_text</w:t>
             </w:r>
             <w:proofErr w:type="spellEnd"/>
+            <w:r>
+              <w:rPr>
+                <w:rFonts w:ascii="Times New Roman" w:hAnsi="Times New Roman" w:cs="Times New Roman"/>
+              </w:rPr>
+              <w:t xml:space="preserve"> += </w:t>
+            </w:r>
+            <w:proofErr w:type="gramStart"/>
+            <w:r>
+              <w:rPr>
+                <w:rFonts w:ascii="Times New Roman" w:hAnsi="Times New Roman" w:cs="Times New Roman"/>
+              </w:rPr>
+              <w:t>str(</w:t>
+            </w:r>
+            <w:proofErr w:type="gramEnd"/>
+            <w:r>
+              <w:rPr>
+                <w:rFonts w:ascii="Times New Roman" w:hAnsi="Times New Roman" w:cs="Times New Roman"/>
+              </w:rPr>
+              <w:t>chr(</w:t>
+            </w:r>
+            <w:proofErr w:type="spellStart"/>
+            <w:r>
+              <w:rPr>
+                <w:rFonts w:ascii="Times New Roman" w:hAnsi="Times New Roman" w:cs="Times New Roman"/>
+              </w:rPr>
+              <w:t>letter_shift</w:t>
+            </w:r>
+            <w:proofErr w:type="spellEnd"/>
+            <w:r>
+              <w:rPr>
+                <w:rFonts w:ascii="Times New Roman" w:hAnsi="Times New Roman" w:cs="Times New Roman"/>
+              </w:rPr>
+              <w:t xml:space="preserve"> + </w:t>
+            </w:r>
+            <w:proofErr w:type="spellStart"/>
+            <w:r>
+              <w:rPr>
+                <w:rFonts w:ascii="Times New Roman" w:hAnsi="Times New Roman" w:cs="Times New Roman"/>
+              </w:rPr>
+              <w:t>char_base</w:t>
+            </w:r>
+            <w:proofErr w:type="spellEnd"/>
+            <w:r>
+              <w:rPr>
+                <w:rFonts w:ascii="Times New Roman" w:hAnsi="Times New Roman" w:cs="Times New Roman"/>
+              </w:rPr>
+              <w:t>))</w:t>
+            </w:r>
           </w:p>
           <w:p>
             <w:pPr>
@@ -12756,66 +11874,20 @@
                 <w:rFonts w:ascii="Times New Roman" w:hAnsi="Times New Roman" w:cs="Times New Roman"/>
               </w:rPr>
             </w:pPr>
-          </w:p>
-          <w:p>
-            <w:pPr>
-              <w:rPr>
-                <w:rFonts w:ascii="Times New Roman" w:hAnsi="Times New Roman" w:cs="Times New Roman"/>
-              </w:rPr>
-            </w:pPr>
-            <w:proofErr w:type="spellStart"/>
-            <w:r>
-              <w:rPr>
-                <w:rFonts w:ascii="Times New Roman" w:hAnsi="Times New Roman" w:cs="Times New Roman"/>
-              </w:rPr>
-              <w:t>plain_text</w:t>
-            </w:r>
-            <w:proofErr w:type="spellEnd"/>
-            <w:r>
-              <w:rPr>
-                <w:rFonts w:ascii="Times New Roman" w:hAnsi="Times New Roman" w:cs="Times New Roman"/>
-              </w:rPr>
-              <w:t xml:space="preserve"> = ""</w:t>
-            </w:r>
-          </w:p>
-          <w:p>
-            <w:pPr>
-              <w:rPr>
-                <w:rFonts w:ascii="Times New Roman" w:hAnsi="Times New Roman" w:cs="Times New Roman"/>
-              </w:rPr>
-            </w:pPr>
-            <w:r>
-              <w:rPr>
-                <w:rFonts w:ascii="Times New Roman" w:hAnsi="Times New Roman" w:cs="Times New Roman"/>
-              </w:rPr>
-              <w:t># ""Complexity in cryptography adds layers of intrigue and security"</w:t>
-            </w:r>
-          </w:p>
-          <w:p>
-            <w:pPr>
-              <w:rPr>
-                <w:rFonts w:ascii="Times New Roman" w:hAnsi="Times New Roman" w:cs="Times New Roman"/>
-              </w:rPr>
-            </w:pPr>
-            <w:r>
-              <w:rPr>
-                <w:rFonts w:ascii="Times New Roman" w:hAnsi="Times New Roman" w:cs="Times New Roman"/>
-              </w:rPr>
-              <w:t>key = ""</w:t>
-            </w:r>
-          </w:p>
-          <w:p>
-            <w:pPr>
-              <w:rPr>
-                <w:rFonts w:ascii="Times New Roman" w:hAnsi="Times New Roman" w:cs="Times New Roman"/>
-              </w:rPr>
-            </w:pPr>
-            <w:r>
-              <w:rPr>
-                <w:rFonts w:ascii="Times New Roman" w:hAnsi="Times New Roman" w:cs="Times New Roman"/>
-              </w:rPr>
-              <w:t># ""SECURITY"</w:t>
-            </w:r>
+            <w:r>
+              <w:rPr>
+                <w:rFonts w:ascii="Times New Roman" w:hAnsi="Times New Roman" w:cs="Times New Roman"/>
+              </w:rPr>
+              <w:t xml:space="preserve">    return </w:t>
+            </w:r>
+            <w:proofErr w:type="spellStart"/>
+            <w:r>
+              <w:rPr>
+                <w:rFonts w:ascii="Times New Roman" w:hAnsi="Times New Roman" w:cs="Times New Roman"/>
+              </w:rPr>
+              <w:t>decrypted_text</w:t>
+            </w:r>
+            <w:proofErr w:type="spellEnd"/>
           </w:p>
           <w:p>
             <w:pPr>
@@ -12830,20 +11902,6 @@
                 <w:rFonts w:ascii="Times New Roman" w:hAnsi="Times New Roman" w:cs="Times New Roman"/>
               </w:rPr>
             </w:pPr>
-            <w:proofErr w:type="gramStart"/>
-            <w:r>
-              <w:rPr>
-                <w:rFonts w:ascii="Times New Roman" w:hAnsi="Times New Roman" w:cs="Times New Roman"/>
-              </w:rPr>
-              <w:t>print(</w:t>
-            </w:r>
-            <w:proofErr w:type="gramEnd"/>
-            <w:r>
-              <w:rPr>
-                <w:rFonts w:ascii="Times New Roman" w:hAnsi="Times New Roman" w:cs="Times New Roman"/>
-              </w:rPr>
-              <w:t>"\n-------------------VIGENERE ENCRYPTION &amp; DECRYPTION (VALID CHARS)-------------------\n")</w:t>
-            </w:r>
           </w:p>
           <w:p>
             <w:pPr>
@@ -12851,11 +11909,19 @@
                 <w:rFonts w:ascii="Times New Roman" w:hAnsi="Times New Roman" w:cs="Times New Roman"/>
               </w:rPr>
             </w:pPr>
-            <w:r>
-              <w:rPr>
-                <w:rFonts w:ascii="Times New Roman" w:hAnsi="Times New Roman" w:cs="Times New Roman"/>
-              </w:rPr>
-              <w:t>while (True):</w:t>
+            <w:proofErr w:type="spellStart"/>
+            <w:r>
+              <w:rPr>
+                <w:rFonts w:ascii="Times New Roman" w:hAnsi="Times New Roman" w:cs="Times New Roman"/>
+              </w:rPr>
+              <w:t>plain_text</w:t>
+            </w:r>
+            <w:proofErr w:type="spellEnd"/>
+            <w:r>
+              <w:rPr>
+                <w:rFonts w:ascii="Times New Roman" w:hAnsi="Times New Roman" w:cs="Times New Roman"/>
+              </w:rPr>
+              <w:t xml:space="preserve"> = ""</w:t>
             </w:r>
           </w:p>
           <w:p>
@@ -12868,35 +11934,7 @@
               <w:rPr>
                 <w:rFonts w:ascii="Times New Roman" w:hAnsi="Times New Roman" w:cs="Times New Roman"/>
               </w:rPr>
-              <w:t xml:space="preserve">    </w:t>
-            </w:r>
-            <w:proofErr w:type="spellStart"/>
-            <w:r>
-              <w:rPr>
-                <w:rFonts w:ascii="Times New Roman" w:hAnsi="Times New Roman" w:cs="Times New Roman"/>
-              </w:rPr>
-              <w:t>plain_text</w:t>
-            </w:r>
-            <w:proofErr w:type="spellEnd"/>
-            <w:r>
-              <w:rPr>
-                <w:rFonts w:ascii="Times New Roman" w:hAnsi="Times New Roman" w:cs="Times New Roman"/>
-              </w:rPr>
-              <w:t xml:space="preserve"> = </w:t>
-            </w:r>
-            <w:proofErr w:type="gramStart"/>
-            <w:r>
-              <w:rPr>
-                <w:rFonts w:ascii="Times New Roman" w:hAnsi="Times New Roman" w:cs="Times New Roman"/>
-              </w:rPr>
-              <w:t>input(</w:t>
-            </w:r>
-            <w:proofErr w:type="gramEnd"/>
-            <w:r>
-              <w:rPr>
-                <w:rFonts w:ascii="Times New Roman" w:hAnsi="Times New Roman" w:cs="Times New Roman"/>
-              </w:rPr>
-              <w:t>"Enter Plain Text : ")</w:t>
+              <w:t># ""Complexity in cryptography adds layers of intrigue and security"</w:t>
             </w:r>
           </w:p>
           <w:p>
@@ -12909,6 +11947,115 @@
               <w:rPr>
                 <w:rFonts w:ascii="Times New Roman" w:hAnsi="Times New Roman" w:cs="Times New Roman"/>
               </w:rPr>
+              <w:t>key = ""</w:t>
+            </w:r>
+          </w:p>
+          <w:p>
+            <w:pPr>
+              <w:rPr>
+                <w:rFonts w:ascii="Times New Roman" w:hAnsi="Times New Roman" w:cs="Times New Roman"/>
+              </w:rPr>
+            </w:pPr>
+            <w:r>
+              <w:rPr>
+                <w:rFonts w:ascii="Times New Roman" w:hAnsi="Times New Roman" w:cs="Times New Roman"/>
+              </w:rPr>
+              <w:t># ""SECURITY"</w:t>
+            </w:r>
+          </w:p>
+          <w:p>
+            <w:pPr>
+              <w:rPr>
+                <w:rFonts w:ascii="Times New Roman" w:hAnsi="Times New Roman" w:cs="Times New Roman"/>
+              </w:rPr>
+            </w:pPr>
+          </w:p>
+          <w:p>
+            <w:pPr>
+              <w:rPr>
+                <w:rFonts w:ascii="Times New Roman" w:hAnsi="Times New Roman" w:cs="Times New Roman"/>
+              </w:rPr>
+            </w:pPr>
+            <w:proofErr w:type="gramStart"/>
+            <w:r>
+              <w:rPr>
+                <w:rFonts w:ascii="Times New Roman" w:hAnsi="Times New Roman" w:cs="Times New Roman"/>
+              </w:rPr>
+              <w:lastRenderedPageBreak/>
+              <w:t>print(</w:t>
+            </w:r>
+            <w:proofErr w:type="gramEnd"/>
+            <w:r>
+              <w:rPr>
+                <w:rFonts w:ascii="Times New Roman" w:hAnsi="Times New Roman" w:cs="Times New Roman"/>
+              </w:rPr>
+              <w:t>"\n-------------------VIGENERE ENCRYPTION &amp; DECRYPTION (VALID CHARS)-------------------\n")</w:t>
+            </w:r>
+          </w:p>
+          <w:p>
+            <w:pPr>
+              <w:rPr>
+                <w:rFonts w:ascii="Times New Roman" w:hAnsi="Times New Roman" w:cs="Times New Roman"/>
+              </w:rPr>
+            </w:pPr>
+            <w:r>
+              <w:rPr>
+                <w:rFonts w:ascii="Times New Roman" w:hAnsi="Times New Roman" w:cs="Times New Roman"/>
+              </w:rPr>
+              <w:t>while (True):</w:t>
+            </w:r>
+          </w:p>
+          <w:p>
+            <w:pPr>
+              <w:rPr>
+                <w:rFonts w:ascii="Times New Roman" w:hAnsi="Times New Roman" w:cs="Times New Roman"/>
+              </w:rPr>
+            </w:pPr>
+            <w:r>
+              <w:rPr>
+                <w:rFonts w:ascii="Times New Roman" w:hAnsi="Times New Roman" w:cs="Times New Roman"/>
+              </w:rPr>
+              <w:t xml:space="preserve">    </w:t>
+            </w:r>
+            <w:proofErr w:type="spellStart"/>
+            <w:r>
+              <w:rPr>
+                <w:rFonts w:ascii="Times New Roman" w:hAnsi="Times New Roman" w:cs="Times New Roman"/>
+              </w:rPr>
+              <w:t>plain_text</w:t>
+            </w:r>
+            <w:proofErr w:type="spellEnd"/>
+            <w:r>
+              <w:rPr>
+                <w:rFonts w:ascii="Times New Roman" w:hAnsi="Times New Roman" w:cs="Times New Roman"/>
+              </w:rPr>
+              <w:t xml:space="preserve"> = </w:t>
+            </w:r>
+            <w:proofErr w:type="gramStart"/>
+            <w:r>
+              <w:rPr>
+                <w:rFonts w:ascii="Times New Roman" w:hAnsi="Times New Roman" w:cs="Times New Roman"/>
+              </w:rPr>
+              <w:t>input(</w:t>
+            </w:r>
+            <w:proofErr w:type="gramEnd"/>
+            <w:r>
+              <w:rPr>
+                <w:rFonts w:ascii="Times New Roman" w:hAnsi="Times New Roman" w:cs="Times New Roman"/>
+              </w:rPr>
+              <w:t>"Enter Plain Text : ")</w:t>
+            </w:r>
+          </w:p>
+          <w:p>
+            <w:pPr>
+              <w:rPr>
+                <w:rFonts w:ascii="Times New Roman" w:hAnsi="Times New Roman" w:cs="Times New Roman"/>
+              </w:rPr>
+            </w:pPr>
+            <w:r>
+              <w:rPr>
+                <w:rFonts w:ascii="Times New Roman" w:hAnsi="Times New Roman" w:cs="Times New Roman"/>
+              </w:rPr>
               <w:t xml:space="preserve">    if </w:t>
             </w:r>
             <w:proofErr w:type="spellStart"/>
@@ -12923,10 +12070,24 @@
               <w:rPr>
                 <w:rFonts w:ascii="Times New Roman" w:hAnsi="Times New Roman" w:cs="Times New Roman"/>
               </w:rPr>
-              <w:t>text.isalpha</w:t>
+              <w:t>text.replace</w:t>
             </w:r>
             <w:proofErr w:type="spellEnd"/>
             <w:proofErr w:type="gramEnd"/>
+            <w:r>
+              <w:rPr>
+                <w:rFonts w:ascii="Times New Roman" w:hAnsi="Times New Roman" w:cs="Times New Roman"/>
+              </w:rPr>
+              <w:t>(" ", "").</w:t>
+            </w:r>
+            <w:proofErr w:type="spellStart"/>
+            <w:r>
+              <w:rPr>
+                <w:rFonts w:ascii="Times New Roman" w:hAnsi="Times New Roman" w:cs="Times New Roman"/>
+              </w:rPr>
+              <w:t>isalpha</w:t>
+            </w:r>
+            <w:proofErr w:type="spellEnd"/>
             <w:r>
               <w:rPr>
                 <w:rFonts w:ascii="Times New Roman" w:hAnsi="Times New Roman" w:cs="Times New Roman"/>
@@ -13482,7 +12643,6 @@
           <w:szCs w:val="28"/>
           <w:lang w:val="en-US"/>
         </w:rPr>
-        <w:lastRenderedPageBreak/>
         <w:t>Output:</w:t>
       </w:r>
     </w:p>
@@ -13499,10 +12659,10 @@
           <w:lang w:val="en-US"/>
         </w:rPr>
         <w:drawing>
-          <wp:inline distT="0" distB="0" distL="0" distR="0" wp14:anchorId="0E3BDAD2" wp14:editId="571009F7">
-            <wp:extent cx="6120130" cy="3501390"/>
-            <wp:effectExtent l="0" t="0" r="0" b="3810"/>
-            <wp:docPr id="445498957" name="Picture 1" descr="A screenshot of a computer&#10;&#10;Description automatically generated"/>
+          <wp:inline distT="0" distB="0" distL="0" distR="0" wp14:anchorId="699733EF" wp14:editId="33862A09">
+            <wp:extent cx="6120130" cy="3001010"/>
+            <wp:effectExtent l="0" t="0" r="0" b="8890"/>
+            <wp:docPr id="2092929742" name="Picture 1"/>
             <wp:cNvGraphicFramePr>
               <a:graphicFrameLocks xmlns:a="http://schemas.openxmlformats.org/drawingml/2006/main" noChangeAspect="1"/>
             </wp:cNvGraphicFramePr>
@@ -13510,7 +12670,7 @@
               <a:graphicData uri="http://schemas.openxmlformats.org/drawingml/2006/picture">
                 <pic:pic xmlns:pic="http://schemas.openxmlformats.org/drawingml/2006/picture">
                   <pic:nvPicPr>
-                    <pic:cNvPr id="445498957" name="Picture 1" descr="A screenshot of a computer&#10;&#10;Description automatically generated"/>
+                    <pic:cNvPr id="2092929742" name=""/>
                     <pic:cNvPicPr/>
                   </pic:nvPicPr>
                   <pic:blipFill>
@@ -13522,7 +12682,7 @@
                   <pic:spPr>
                     <a:xfrm>
                       <a:off x="0" y="0"/>
-                      <a:ext cx="6120130" cy="3501390"/>
+                      <a:ext cx="6120130" cy="3001010"/>
                     </a:xfrm>
                     <a:prstGeom prst="rect">
                       <a:avLst/>
@@ -13684,7 +12844,16 @@
           <w:szCs w:val="24"/>
           <w:lang w:val="en-US"/>
         </w:rPr>
-        <w:t xml:space="preserve"> like hacking</w:t>
+        <w:t xml:space="preserve"> like </w:t>
+      </w:r>
+      <w:r>
+        <w:rPr>
+          <w:rFonts w:ascii="Times New Roman" w:hAnsi="Times New Roman" w:cs="Times New Roman"/>
+          <w:sz w:val="24"/>
+          <w:szCs w:val="24"/>
+          <w:lang w:val="en-US"/>
+        </w:rPr>
+        <w:t>HACKING</w:t>
       </w:r>
     </w:p>
     <w:p>
@@ -13726,7 +12895,6 @@
         </w:rPr>
         <w:t xml:space="preserve"> </w:t>
       </w:r>
-      <w:proofErr w:type="spellStart"/>
       <w:r>
         <w:rPr>
           <w:rFonts w:ascii="Times New Roman" w:hAnsi="Times New Roman" w:cs="Times New Roman"/>
@@ -13734,9 +12902,8 @@
           <w:szCs w:val="24"/>
           <w:lang w:val="en-US"/>
         </w:rPr>
-        <w:t>mahad</w:t>
-      </w:r>
-      <w:proofErr w:type="spellEnd"/>
+        <w:t>fatherland</w:t>
+      </w:r>
     </w:p>
     <w:p>
       <w:pPr>
@@ -13803,7 +12970,6 @@
           <w:lang w:val="en-US"/>
         </w:rPr>
       </w:pPr>
-      <w:proofErr w:type="spellStart"/>
       <w:r>
         <w:rPr>
           <w:rFonts w:ascii="Times New Roman" w:hAnsi="Times New Roman" w:cs="Times New Roman"/>
@@ -13811,9 +12977,8 @@
           <w:szCs w:val="24"/>
           <w:lang w:val="en-US"/>
         </w:rPr>
-        <w:t>mahad</w:t>
-      </w:r>
-      <w:proofErr w:type="spellEnd"/>
+        <w:t>fatherland</w:t>
+      </w:r>
     </w:p>
     <w:p>
       <w:pPr>
@@ -13848,7 +13013,6 @@
         </w:rPr>
       </w:pPr>
       <w:proofErr w:type="spellStart"/>
-      <w:proofErr w:type="gramStart"/>
       <w:r>
         <w:rPr>
           <w:rFonts w:ascii="Times New Roman" w:hAnsi="Times New Roman" w:cs="Times New Roman"/>
@@ -13866,9 +13030,9 @@
           <w:szCs w:val="24"/>
           <w:lang w:val="en-US"/>
         </w:rPr>
-        <w:t xml:space="preserve"> am</w:t>
-      </w:r>
-      <w:proofErr w:type="gramEnd"/>
+        <w:t xml:space="preserve"> am </w:t>
+      </w:r>
+      <w:proofErr w:type="spellStart"/>
       <w:r>
         <w:rPr>
           <w:rFonts w:ascii="Times New Roman" w:hAnsi="Times New Roman" w:cs="Times New Roman"/>
@@ -13876,9 +13040,9 @@
           <w:szCs w:val="24"/>
           <w:lang w:val="en-US"/>
         </w:rPr>
-        <w:t xml:space="preserve"> </w:t>
-      </w:r>
-      <w:proofErr w:type="spellStart"/>
+        <w:t>mahad</w:t>
+      </w:r>
+      <w:proofErr w:type="spellEnd"/>
       <w:r>
         <w:rPr>
           <w:rFonts w:ascii="Times New Roman" w:hAnsi="Times New Roman" w:cs="Times New Roman"/>
@@ -13886,9 +13050,9 @@
           <w:szCs w:val="24"/>
           <w:lang w:val="en-US"/>
         </w:rPr>
-        <w:t>mahad</w:t>
-      </w:r>
-      <w:proofErr w:type="spellEnd"/>
+        <w:t xml:space="preserve"> and </w:t>
+      </w:r>
+      <w:proofErr w:type="spellStart"/>
       <w:r>
         <w:rPr>
           <w:rFonts w:ascii="Times New Roman" w:hAnsi="Times New Roman" w:cs="Times New Roman"/>
@@ -13896,9 +13060,9 @@
           <w:szCs w:val="24"/>
           <w:lang w:val="en-US"/>
         </w:rPr>
-        <w:t xml:space="preserve"> and </w:t>
-      </w:r>
-      <w:proofErr w:type="spellStart"/>
+        <w:t>i</w:t>
+      </w:r>
+      <w:proofErr w:type="spellEnd"/>
       <w:r>
         <w:rPr>
           <w:rFonts w:ascii="Times New Roman" w:hAnsi="Times New Roman" w:cs="Times New Roman"/>
@@ -13906,9 +13070,8 @@
           <w:szCs w:val="24"/>
           <w:lang w:val="en-US"/>
         </w:rPr>
-        <w:t>i</w:t>
-      </w:r>
-      <w:proofErr w:type="spellEnd"/>
+        <w:t xml:space="preserve"> like </w:t>
+      </w:r>
       <w:r>
         <w:rPr>
           <w:rFonts w:ascii="Times New Roman" w:hAnsi="Times New Roman" w:cs="Times New Roman"/>
@@ -13916,7 +13079,7 @@
           <w:szCs w:val="24"/>
           <w:lang w:val="en-US"/>
         </w:rPr>
-        <w:t xml:space="preserve"> like hacking</w:t>
+        <w:t>HACKING</w:t>
       </w:r>
     </w:p>
     <w:p>
@@ -13939,6 +13102,7 @@
           <w:szCs w:val="24"/>
           <w:lang w:val="en-US"/>
         </w:rPr>
+        <w:lastRenderedPageBreak/>
         <w:t>CipherText</w:t>
       </w:r>
       <w:proofErr w:type="spellEnd"/>
@@ -13970,9 +13134,10 @@
           <w:szCs w:val="24"/>
           <w:lang w:val="en-US"/>
         </w:rPr>
-        <w:t xml:space="preserve">u hm </w:t>
+        <w:t xml:space="preserve">n </w:t>
       </w:r>
       <w:proofErr w:type="spellStart"/>
+      <w:proofErr w:type="gramStart"/>
       <w:r>
         <w:rPr>
           <w:rFonts w:ascii="Times New Roman" w:hAnsi="Times New Roman" w:cs="Times New Roman"/>
@@ -13980,9 +13145,10 @@
           <w:szCs w:val="24"/>
           <w:lang w:val="en-US"/>
         </w:rPr>
-        <w:t>yaoag</w:t>
+        <w:t>tt</w:t>
       </w:r>
       <w:proofErr w:type="spellEnd"/>
+      <w:proofErr w:type="gramEnd"/>
       <w:r>
         <w:rPr>
           <w:rFonts w:ascii="Times New Roman" w:hAnsi="Times New Roman" w:cs="Times New Roman"/>
@@ -14000,7 +13166,7 @@
           <w:szCs w:val="24"/>
           <w:lang w:val="en-US"/>
         </w:rPr>
-        <w:t>aud</w:t>
+        <w:t>dlhng</w:t>
       </w:r>
       <w:proofErr w:type="spellEnd"/>
       <w:r>
@@ -14010,7 +13176,7 @@
           <w:szCs w:val="24"/>
           <w:lang w:val="en-US"/>
         </w:rPr>
-        <w:t xml:space="preserve"> u </w:t>
+        <w:t xml:space="preserve"> </w:t>
       </w:r>
       <w:proofErr w:type="spellStart"/>
       <w:r>
@@ -14020,7 +13186,7 @@
           <w:szCs w:val="24"/>
           <w:lang w:val="en-US"/>
         </w:rPr>
-        <w:t>sinq</w:t>
+        <w:t>agk</w:t>
       </w:r>
       <w:proofErr w:type="spellEnd"/>
       <w:r>
@@ -14030,7 +13196,7 @@
           <w:szCs w:val="24"/>
           <w:lang w:val="en-US"/>
         </w:rPr>
-        <w:t xml:space="preserve"> </w:t>
+        <w:t xml:space="preserve"> z </w:t>
       </w:r>
       <w:proofErr w:type="spellStart"/>
       <w:r>
@@ -14040,9 +13206,18 @@
           <w:szCs w:val="24"/>
           <w:lang w:val="en-US"/>
         </w:rPr>
-        <w:t>oafwiug</w:t>
+        <w:t>lvnj</w:t>
       </w:r>
       <w:proofErr w:type="spellEnd"/>
+      <w:r>
+        <w:rPr>
+          <w:rFonts w:ascii="Times New Roman" w:hAnsi="Times New Roman" w:cs="Times New Roman"/>
+          <w:sz w:val="24"/>
+          <w:szCs w:val="24"/>
+          <w:lang w:val="en-US"/>
+        </w:rPr>
+        <w:t xml:space="preserve"> AHGBTNT</w:t>
+      </w:r>
     </w:p>
     <w:p>
       <w:pPr>
@@ -14089,7 +13264,6 @@
         </w:rPr>
       </w:pPr>
       <w:proofErr w:type="spellStart"/>
-      <w:proofErr w:type="gramStart"/>
       <w:r>
         <w:rPr>
           <w:rFonts w:ascii="Times New Roman" w:hAnsi="Times New Roman" w:cs="Times New Roman"/>
@@ -14107,9 +13281,9 @@
           <w:szCs w:val="24"/>
           <w:lang w:val="en-US"/>
         </w:rPr>
-        <w:t xml:space="preserve"> am</w:t>
-      </w:r>
-      <w:proofErr w:type="gramEnd"/>
+        <w:t xml:space="preserve"> am </w:t>
+      </w:r>
+      <w:proofErr w:type="spellStart"/>
       <w:r>
         <w:rPr>
           <w:rFonts w:ascii="Times New Roman" w:hAnsi="Times New Roman" w:cs="Times New Roman"/>
@@ -14117,9 +13291,9 @@
           <w:szCs w:val="24"/>
           <w:lang w:val="en-US"/>
         </w:rPr>
-        <w:t xml:space="preserve"> </w:t>
-      </w:r>
-      <w:proofErr w:type="spellStart"/>
+        <w:t>mahad</w:t>
+      </w:r>
+      <w:proofErr w:type="spellEnd"/>
       <w:r>
         <w:rPr>
           <w:rFonts w:ascii="Times New Roman" w:hAnsi="Times New Roman" w:cs="Times New Roman"/>
@@ -14127,9 +13301,9 @@
           <w:szCs w:val="24"/>
           <w:lang w:val="en-US"/>
         </w:rPr>
-        <w:t>mahad</w:t>
-      </w:r>
-      <w:proofErr w:type="spellEnd"/>
+        <w:t xml:space="preserve"> and </w:t>
+      </w:r>
+      <w:proofErr w:type="spellStart"/>
       <w:r>
         <w:rPr>
           <w:rFonts w:ascii="Times New Roman" w:hAnsi="Times New Roman" w:cs="Times New Roman"/>
@@ -14137,9 +13311,9 @@
           <w:szCs w:val="24"/>
           <w:lang w:val="en-US"/>
         </w:rPr>
-        <w:t xml:space="preserve"> and </w:t>
-      </w:r>
-      <w:proofErr w:type="spellStart"/>
+        <w:t>i</w:t>
+      </w:r>
+      <w:proofErr w:type="spellEnd"/>
       <w:r>
         <w:rPr>
           <w:rFonts w:ascii="Times New Roman" w:hAnsi="Times New Roman" w:cs="Times New Roman"/>
@@ -14147,9 +13321,8 @@
           <w:szCs w:val="24"/>
           <w:lang w:val="en-US"/>
         </w:rPr>
-        <w:t>i</w:t>
-      </w:r>
-      <w:proofErr w:type="spellEnd"/>
+        <w:t xml:space="preserve"> like </w:t>
+      </w:r>
       <w:r>
         <w:rPr>
           <w:rFonts w:ascii="Times New Roman" w:hAnsi="Times New Roman" w:cs="Times New Roman"/>
@@ -14157,7 +13330,7 @@
           <w:szCs w:val="24"/>
           <w:lang w:val="en-US"/>
         </w:rPr>
-        <w:t xml:space="preserve"> like hacking</w:t>
+        <w:t>HACKING</w:t>
       </w:r>
     </w:p>
     <w:p>
@@ -14310,17 +13483,15 @@
           <w:szCs w:val="24"/>
           <w:lang w:val="en-US"/>
         </w:rPr>
-        <w:fldChar w:fldCharType="separate"/>
-      </w:r>
-      <w:r>
-        <w:rPr>
-          <w:rStyle w:val="Hyperlink"/>
+      </w:r>
+      <w:r>
+        <w:rPr>
           <w:rFonts w:ascii="Times New Roman" w:hAnsi="Times New Roman" w:cs="Times New Roman"/>
           <w:sz w:val="24"/>
           <w:szCs w:val="24"/>
           <w:lang w:val="en-US"/>
         </w:rPr>
-        <w:t>https://github.com/RanaMahadA</w:t>
+        <w:fldChar w:fldCharType="separate"/>
       </w:r>
       <w:r>
         <w:rPr>
@@ -14330,47 +13501,7 @@
           <w:szCs w:val="24"/>
           <w:lang w:val="en-US"/>
         </w:rPr>
-        <w:t>h</w:t>
-      </w:r>
-      <w:r>
-        <w:rPr>
-          <w:rStyle w:val="Hyperlink"/>
-          <w:rFonts w:ascii="Times New Roman" w:hAnsi="Times New Roman" w:cs="Times New Roman"/>
-          <w:sz w:val="24"/>
-          <w:szCs w:val="24"/>
-          <w:lang w:val="en-US"/>
-        </w:rPr>
-        <w:t>mer/IS_Assi</w:t>
-      </w:r>
-      <w:r>
-        <w:rPr>
-          <w:rStyle w:val="Hyperlink"/>
-          <w:rFonts w:ascii="Times New Roman" w:hAnsi="Times New Roman" w:cs="Times New Roman"/>
-          <w:sz w:val="24"/>
-          <w:szCs w:val="24"/>
-          <w:lang w:val="en-US"/>
-        </w:rPr>
-        <w:t>g</w:t>
-      </w:r>
-      <w:r>
-        <w:rPr>
-          <w:rStyle w:val="Hyperlink"/>
-          <w:rFonts w:ascii="Times New Roman" w:hAnsi="Times New Roman" w:cs="Times New Roman"/>
-          <w:sz w:val="24"/>
-          <w:szCs w:val="24"/>
-          <w:lang w:val="en-US"/>
-        </w:rPr>
-        <w:t>nment_1</w:t>
-      </w:r>
-      <w:r>
-        <w:rPr>
-          <w:rStyle w:val="Hyperlink"/>
-          <w:rFonts w:ascii="Times New Roman" w:hAnsi="Times New Roman" w:cs="Times New Roman"/>
-          <w:sz w:val="24"/>
-          <w:szCs w:val="24"/>
-          <w:lang w:val="en-US"/>
-        </w:rPr>
-        <w:t xml:space="preserve"> </w:t>
+        <w:t xml:space="preserve">https://github.com/RanaMahadAhmer/IS_Assignment_1 </w:t>
       </w:r>
     </w:p>
     <w:p>
@@ -28760,6 +27891,7 @@
   <w:style w:type="character" w:default="1" w:styleId="DefaultParagraphFont">
     <w:name w:val="Default Paragraph Font"/>
     <w:uiPriority w:val="1"/>
+    <w:semiHidden/>
     <w:unhideWhenUsed/>
   </w:style>
   <w:style w:type="table" w:default="1" w:styleId="TableNormal">

</xml_diff>